<commit_message>
Surya Namaskaram Tamil final 20/11/2021
</commit_message>
<xml_diff>
--- a/upaniShat/Surya Namaskaram Tamil.docx
+++ b/upaniShat/Surya Namaskaram Tamil.docx
@@ -1,6 +1,6 @@
 
 <file path=word/document.xml><?xml version="1.0" encoding="utf-8"?>
-<w:document xmlns:wpc="http://schemas.microsoft.com/office/word/2010/wordprocessingCanvas" xmlns:mc="http://schemas.openxmlformats.org/markup-compatibility/2006" xmlns:o="urn:schemas-microsoft-com:office:office" xmlns:r="http://schemas.openxmlformats.org/officeDocument/2006/relationships" xmlns:m="http://schemas.openxmlformats.org/officeDocument/2006/math" xmlns:v="urn:schemas-microsoft-com:vml" xmlns:wp14="http://schemas.microsoft.com/office/word/2010/wordprocessingDrawing" xmlns:wp="http://schemas.openxmlformats.org/drawingml/2006/wordprocessingDrawing" xmlns:w10="urn:schemas-microsoft-com:office:word" xmlns:w="http://schemas.openxmlformats.org/wordprocessingml/2006/main" xmlns:w14="http://schemas.microsoft.com/office/word/2010/wordml" xmlns:w15="http://schemas.microsoft.com/office/word/2012/wordml" xmlns:wpg="http://schemas.microsoft.com/office/word/2010/wordprocessingGroup" xmlns:wpi="http://schemas.microsoft.com/office/word/2010/wordprocessingInk" xmlns:wne="http://schemas.microsoft.com/office/word/2006/wordml" xmlns:wps="http://schemas.microsoft.com/office/word/2010/wordprocessingShape" mc:Ignorable="w14 w15 wp14">
+<w:document xmlns:wpc="http://schemas.microsoft.com/office/word/2010/wordprocessingCanvas" xmlns:cx="http://schemas.microsoft.com/office/drawing/2014/chartex" xmlns:cx1="http://schemas.microsoft.com/office/drawing/2015/9/8/chartex" xmlns:cx2="http://schemas.microsoft.com/office/drawing/2015/10/21/chartex" xmlns:cx3="http://schemas.microsoft.com/office/drawing/2016/5/9/chartex" xmlns:cx4="http://schemas.microsoft.com/office/drawing/2016/5/10/chartex" xmlns:cx5="http://schemas.microsoft.com/office/drawing/2016/5/11/chartex" xmlns:cx6="http://schemas.microsoft.com/office/drawing/2016/5/12/chartex" xmlns:cx7="http://schemas.microsoft.com/office/drawing/2016/5/13/chartex" xmlns:cx8="http://schemas.microsoft.com/office/drawing/2016/5/14/chartex" xmlns:mc="http://schemas.openxmlformats.org/markup-compatibility/2006" xmlns:aink="http://schemas.microsoft.com/office/drawing/2016/ink" xmlns:am3d="http://schemas.microsoft.com/office/drawing/2017/model3d" xmlns:o="urn:schemas-microsoft-com:office:office" xmlns:r="http://schemas.openxmlformats.org/officeDocument/2006/relationships" xmlns:m="http://schemas.openxmlformats.org/officeDocument/2006/math" xmlns:v="urn:schemas-microsoft-com:vml" xmlns:wp14="http://schemas.microsoft.com/office/word/2010/wordprocessingDrawing" xmlns:wp="http://schemas.openxmlformats.org/drawingml/2006/wordprocessingDrawing" xmlns:w10="urn:schemas-microsoft-com:office:word" xmlns:w="http://schemas.openxmlformats.org/wordprocessingml/2006/main" xmlns:w14="http://schemas.microsoft.com/office/word/2010/wordml" xmlns:w15="http://schemas.microsoft.com/office/word/2012/wordml" xmlns:w16cex="http://schemas.microsoft.com/office/word/2018/wordml/cex" xmlns:w16cid="http://schemas.microsoft.com/office/word/2016/wordml/cid" xmlns:w16="http://schemas.microsoft.com/office/word/2018/wordml" xmlns:w16sdtdh="http://schemas.microsoft.com/office/word/2020/wordml/sdtdatahash" xmlns:w16se="http://schemas.microsoft.com/office/word/2015/wordml/symex" xmlns:wpg="http://schemas.microsoft.com/office/word/2010/wordprocessingGroup" xmlns:wpi="http://schemas.microsoft.com/office/word/2010/wordprocessingInk" xmlns:wne="http://schemas.microsoft.com/office/word/2006/wordml" xmlns:wps="http://schemas.microsoft.com/office/word/2010/wordprocessingShape" mc:Ignorable="w14 w15 w16se w16cid w16 w16cex w16sdtdh wp14">
   <w:body>
     <w:p>
       <w:pPr>
@@ -702,7 +702,6 @@
     <w:p>
       <w:pPr>
         <w:spacing w:line="240" w:lineRule="auto"/>
-        <w:ind w:right="-279"/>
         <w:rPr>
           <w:rFonts w:eastAsia="Calibri" w:cs="Arial"/>
           <w:b/>
@@ -715,7 +714,6 @@
     <w:p>
       <w:pPr>
         <w:spacing w:line="240" w:lineRule="auto"/>
-        <w:ind w:right="-279"/>
         <w:rPr>
           <w:rFonts w:eastAsia="Calibri" w:cs="Arial"/>
           <w:b/>
@@ -732,14 +730,13 @@
           <w:szCs w:val="28"/>
           <w:lang w:bidi="ta-IN"/>
         </w:rPr>
-        <w:t xml:space="preserve">This is the first and initial Version </w:t>
+        <w:t>This is now the current Version 0.</w:t>
       </w:r>
       <w:r>
         <w:rPr>
           <w:rFonts w:eastAsia="Calibri" w:cs="Arial"/>
           <w:b/>
           <w:bCs/>
-          <w:sz w:val="32"/>
           <w:szCs w:val="28"/>
           <w:lang w:bidi="ta-IN"/>
         </w:rPr>
@@ -753,70 +750,504 @@
           <w:szCs w:val="28"/>
           <w:lang w:bidi="ta-IN"/>
         </w:rPr>
+        <w:t xml:space="preserve"> dated </w:t>
+      </w:r>
+      <w:r>
+        <w:rPr>
+          <w:rFonts w:eastAsia="Calibri" w:cs="Arial"/>
+          <w:b/>
+          <w:bCs/>
+          <w:szCs w:val="28"/>
+          <w:lang w:bidi="ta-IN"/>
+        </w:rPr>
+        <w:t>November</w:t>
+      </w:r>
+      <w:r>
+        <w:rPr>
+          <w:rFonts w:eastAsia="Calibri" w:cs="Arial"/>
+          <w:b/>
+          <w:bCs/>
+          <w:szCs w:val="28"/>
+          <w:lang w:bidi="ta-IN"/>
+        </w:rPr>
+        <w:t xml:space="preserve"> 3</w:t>
+      </w:r>
+      <w:r>
+        <w:rPr>
+          <w:rFonts w:eastAsia="Calibri" w:cs="Arial"/>
+          <w:b/>
+          <w:bCs/>
+          <w:szCs w:val="28"/>
+          <w:lang w:bidi="ta-IN"/>
+        </w:rPr>
+        <w:t>0</w:t>
+      </w:r>
+      <w:r>
+        <w:rPr>
+          <w:rFonts w:eastAsia="Calibri" w:cs="Arial"/>
+          <w:b/>
+          <w:bCs/>
+          <w:szCs w:val="28"/>
+          <w:lang w:bidi="ta-IN"/>
+        </w:rPr>
+        <w:t>, 202</w:t>
+      </w:r>
+      <w:r>
+        <w:rPr>
+          <w:rFonts w:eastAsia="Calibri" w:cs="Arial"/>
+          <w:b/>
+          <w:bCs/>
+          <w:szCs w:val="28"/>
+          <w:lang w:bidi="ta-IN"/>
+        </w:rPr>
+        <w:t>1</w:t>
+      </w:r>
+      <w:r>
+        <w:rPr>
+          <w:rFonts w:eastAsia="Calibri" w:cs="Arial"/>
+          <w:b/>
+          <w:bCs/>
+          <w:szCs w:val="28"/>
+          <w:lang w:bidi="ta-IN"/>
+        </w:rPr>
         <w:t>.</w:t>
       </w:r>
-      <w:r>
+    </w:p>
+    <w:p>
+      <w:pPr>
+        <w:spacing w:line="240" w:lineRule="auto"/>
         <w:rPr>
           <w:rFonts w:eastAsia="Calibri" w:cs="Arial"/>
-          <w:b/>
-          <w:bCs/>
-          <w:sz w:val="32"/>
-          <w:szCs w:val="28"/>
-          <w:lang w:bidi="ta-IN"/>
-        </w:rPr>
-        <w:t>0</w:t>
-      </w:r>
-      <w:r>
+          <w:szCs w:val="28"/>
+          <w:lang w:bidi="ta-IN"/>
+        </w:rPr>
+      </w:pPr>
+    </w:p>
+    <w:p>
+      <w:pPr>
+        <w:numPr>
+          <w:ilvl w:val="0"/>
+          <w:numId w:val="8"/>
+        </w:numPr>
+        <w:spacing w:line="240" w:lineRule="auto"/>
         <w:rPr>
           <w:rFonts w:eastAsia="Calibri" w:cs="Arial"/>
-          <w:b/>
-          <w:bCs/>
-          <w:szCs w:val="28"/>
-          <w:lang w:bidi="ta-IN"/>
-        </w:rPr>
-        <w:t xml:space="preserve"> dated August </w:t>
-      </w:r>
+          <w:szCs w:val="28"/>
+          <w:lang w:bidi="ta-IN"/>
+        </w:rPr>
+      </w:pPr>
       <w:r>
         <w:rPr>
           <w:rFonts w:eastAsia="Calibri" w:cs="Arial"/>
-          <w:b/>
-          <w:bCs/>
-          <w:sz w:val="32"/>
-          <w:szCs w:val="28"/>
-          <w:lang w:bidi="ta-IN"/>
-        </w:rPr>
-        <w:t>31</w:t>
+          <w:szCs w:val="28"/>
+          <w:lang w:bidi="ta-IN"/>
+        </w:rPr>
+        <w:t xml:space="preserve">This replaces the earlier version 0.0 dated </w:t>
       </w:r>
       <w:r>
         <w:rPr>
           <w:rFonts w:eastAsia="Calibri" w:cs="Arial"/>
-          <w:b/>
-          <w:bCs/>
-          <w:szCs w:val="28"/>
-          <w:lang w:bidi="ta-IN"/>
-        </w:rPr>
-        <w:t xml:space="preserve">, </w:t>
+          <w:szCs w:val="28"/>
+          <w:lang w:bidi="ta-IN"/>
+        </w:rPr>
+        <w:t>August</w:t>
       </w:r>
       <w:r>
         <w:rPr>
           <w:rFonts w:eastAsia="Calibri" w:cs="Arial"/>
-          <w:b/>
-          <w:bCs/>
-          <w:sz w:val="32"/>
-          <w:szCs w:val="28"/>
-          <w:lang w:bidi="ta-IN"/>
-        </w:rPr>
-        <w:t>2020</w:t>
+          <w:szCs w:val="28"/>
+          <w:lang w:bidi="ta-IN"/>
+        </w:rPr>
+        <w:t xml:space="preserve"> 31, 20</w:t>
       </w:r>
       <w:r>
         <w:rPr>
           <w:rFonts w:eastAsia="Calibri" w:cs="Arial"/>
-          <w:b/>
-          <w:bCs/>
+          <w:szCs w:val="28"/>
+          <w:lang w:bidi="ta-IN"/>
+        </w:rPr>
+        <w:t>20</w:t>
+      </w:r>
+      <w:r>
+        <w:rPr>
+          <w:rFonts w:eastAsia="Calibri" w:cs="Arial"/>
           <w:szCs w:val="28"/>
           <w:lang w:bidi="ta-IN"/>
         </w:rPr>
         <w:t>.</w:t>
+      </w:r>
+    </w:p>
+    <w:p>
+      <w:pPr>
+        <w:spacing w:line="240" w:lineRule="auto"/>
+        <w:ind w:left="360"/>
+        <w:rPr>
+          <w:rFonts w:eastAsia="Calibri" w:cs="Arial"/>
+          <w:szCs w:val="28"/>
+          <w:lang w:bidi="ta-IN"/>
+        </w:rPr>
+      </w:pPr>
+    </w:p>
+    <w:p>
+      <w:pPr>
+        <w:numPr>
+          <w:ilvl w:val="0"/>
+          <w:numId w:val="8"/>
+        </w:numPr>
+        <w:spacing w:line="240" w:lineRule="auto"/>
+        <w:rPr>
+          <w:rFonts w:eastAsia="Calibri" w:cs="Arial"/>
+          <w:szCs w:val="28"/>
+          <w:lang w:bidi="ta-IN"/>
+        </w:rPr>
+      </w:pPr>
+      <w:r>
+        <w:rPr>
+          <w:rFonts w:eastAsia="Calibri" w:cs="Arial"/>
+          <w:szCs w:val="28"/>
+          <w:lang w:bidi="ta-IN"/>
+        </w:rPr>
+        <w:t>This version has been updated</w:t>
+      </w:r>
+      <w:r>
+        <w:rPr>
+          <w:rFonts w:eastAsia="Calibri" w:cs="Arial"/>
+          <w:szCs w:val="28"/>
+          <w:lang w:bidi="ta-IN"/>
+        </w:rPr>
+        <w:t xml:space="preserve"> for date only since no</w:t>
+      </w:r>
+      <w:r>
+        <w:rPr>
+          <w:rFonts w:eastAsia="Calibri" w:cs="Arial"/>
+          <w:szCs w:val="28"/>
+          <w:lang w:bidi="ta-IN"/>
+        </w:rPr>
+        <w:t xml:space="preserve"> errors </w:t>
+      </w:r>
+      <w:r>
+        <w:rPr>
+          <w:rFonts w:eastAsia="Calibri" w:cs="Arial"/>
+          <w:szCs w:val="28"/>
+          <w:lang w:bidi="ta-IN"/>
+        </w:rPr>
+        <w:t xml:space="preserve">have been </w:t>
+      </w:r>
+      <w:proofErr w:type="gramStart"/>
+      <w:r>
+        <w:rPr>
+          <w:rFonts w:eastAsia="Calibri" w:cs="Arial"/>
+          <w:szCs w:val="28"/>
+          <w:lang w:bidi="ta-IN"/>
+        </w:rPr>
+        <w:t xml:space="preserve">found </w:t>
+      </w:r>
+      <w:r>
+        <w:rPr>
+          <w:rFonts w:eastAsia="Calibri" w:cs="Arial"/>
+          <w:szCs w:val="28"/>
+          <w:lang w:bidi="ta-IN"/>
+        </w:rPr>
+        <w:t xml:space="preserve"> and</w:t>
+      </w:r>
+      <w:proofErr w:type="gramEnd"/>
+      <w:r>
+        <w:rPr>
+          <w:rFonts w:eastAsia="Calibri" w:cs="Arial"/>
+          <w:szCs w:val="28"/>
+          <w:lang w:bidi="ta-IN"/>
+        </w:rPr>
+        <w:t xml:space="preserve"> reported</w:t>
+      </w:r>
+      <w:r>
+        <w:rPr>
+          <w:rFonts w:eastAsia="Calibri" w:cs="Arial"/>
+          <w:szCs w:val="28"/>
+          <w:lang w:bidi="ta-IN"/>
+        </w:rPr>
+        <w:t xml:space="preserve">  </w:t>
+      </w:r>
+      <w:r>
+        <w:rPr>
+          <w:rFonts w:eastAsia="Calibri" w:cs="Arial"/>
+          <w:szCs w:val="28"/>
+          <w:lang w:bidi="ta-IN"/>
+        </w:rPr>
+        <w:t xml:space="preserve">till </w:t>
+      </w:r>
+      <w:r>
+        <w:rPr>
+          <w:rFonts w:eastAsia="Calibri" w:cs="Arial"/>
+          <w:szCs w:val="28"/>
+          <w:lang w:bidi="ta-IN"/>
+        </w:rPr>
+        <w:t>November 15</w:t>
+      </w:r>
+      <w:r>
+        <w:rPr>
+          <w:rFonts w:eastAsia="Calibri" w:cs="Arial"/>
+          <w:szCs w:val="28"/>
+          <w:lang w:bidi="ta-IN"/>
+        </w:rPr>
+        <w:t>, 202</w:t>
+      </w:r>
+      <w:r>
+        <w:rPr>
+          <w:rFonts w:eastAsia="Calibri" w:cs="Arial"/>
+          <w:szCs w:val="28"/>
+          <w:lang w:bidi="ta-IN"/>
+        </w:rPr>
+        <w:t>1</w:t>
+      </w:r>
+      <w:r>
+        <w:rPr>
+          <w:rFonts w:eastAsia="Calibri" w:cs="Arial"/>
+          <w:szCs w:val="28"/>
+          <w:lang w:bidi="ta-IN"/>
+        </w:rPr>
+        <w:t xml:space="preserve"> corresponding to other languages.</w:t>
+      </w:r>
+    </w:p>
+    <w:p>
+      <w:pPr>
+        <w:pStyle w:val="NoSpacing"/>
+        <w:rPr>
+          <w:lang w:bidi="ta-IN"/>
+        </w:rPr>
+      </w:pPr>
+    </w:p>
+    <w:p>
+      <w:pPr>
+        <w:numPr>
+          <w:ilvl w:val="0"/>
+          <w:numId w:val="8"/>
+        </w:numPr>
+        <w:spacing w:line="240" w:lineRule="auto"/>
+        <w:rPr>
+          <w:rFonts w:eastAsia="Calibri" w:cs="Arial"/>
+          <w:szCs w:val="28"/>
+          <w:lang w:bidi="ta-IN"/>
+        </w:rPr>
+      </w:pPr>
+      <w:r>
+        <w:rPr>
+          <w:rFonts w:eastAsia="Calibri" w:cs="Arial"/>
+          <w:szCs w:val="28"/>
+          <w:lang w:bidi="ta-IN"/>
+        </w:rPr>
+        <w:t>Required convention, style and presentation improvements or standardisations has been done where</w:t>
+      </w:r>
+      <w:r>
+        <w:rPr>
+          <w:rFonts w:eastAsia="Calibri" w:cs="Arial"/>
+          <w:szCs w:val="28"/>
+          <w:lang w:bidi="ta-IN"/>
+        </w:rPr>
+        <w:t xml:space="preserve"> </w:t>
+      </w:r>
+      <w:r>
+        <w:rPr>
+          <w:rFonts w:eastAsia="Calibri" w:cs="Arial"/>
+          <w:szCs w:val="28"/>
+          <w:lang w:bidi="ta-IN"/>
+        </w:rPr>
+        <w:t>ever applicable.</w:t>
+      </w:r>
+    </w:p>
+    <w:p>
+      <w:pPr>
+        <w:pStyle w:val="NoSpacing"/>
+        <w:rPr>
+          <w:rFonts w:eastAsia="Calibri"/>
+          <w:lang w:bidi="ta-IN"/>
+        </w:rPr>
+      </w:pPr>
+    </w:p>
+    <w:p>
+      <w:pPr>
+        <w:numPr>
+          <w:ilvl w:val="0"/>
+          <w:numId w:val="8"/>
+        </w:numPr>
+        <w:spacing w:line="240" w:lineRule="auto"/>
+        <w:rPr>
+          <w:rFonts w:eastAsia="Calibri" w:cs="Arial"/>
+          <w:szCs w:val="28"/>
+          <w:lang w:bidi="ta-IN"/>
+        </w:rPr>
+      </w:pPr>
+      <w:r>
+        <w:rPr>
+          <w:rFonts w:eastAsia="Calibri" w:cs="Arial"/>
+          <w:szCs w:val="28"/>
+          <w:lang w:bidi="ta-IN"/>
+        </w:rPr>
+        <w:t xml:space="preserve">Notify your corrections / suggestions </w:t>
+      </w:r>
+      <w:proofErr w:type="spellStart"/>
+      <w:r>
+        <w:rPr>
+          <w:rFonts w:eastAsia="Calibri" w:cs="Arial"/>
+          <w:szCs w:val="28"/>
+          <w:lang w:bidi="ta-IN"/>
+        </w:rPr>
+        <w:t>etc</w:t>
+      </w:r>
+      <w:proofErr w:type="spellEnd"/>
+      <w:r>
+        <w:rPr>
+          <w:rFonts w:eastAsia="Calibri" w:cs="Arial"/>
+          <w:szCs w:val="28"/>
+          <w:lang w:bidi="ta-IN"/>
+        </w:rPr>
+        <w:t xml:space="preserve"> to our email id </w:t>
+      </w:r>
+      <w:hyperlink r:id="rId8" w:history="1">
+        <w:r>
+          <w:rPr>
+            <w:rStyle w:val="Hyperlink"/>
+            <w:rFonts w:eastAsia="Calibri"/>
+            <w:szCs w:val="28"/>
+            <w:lang w:bidi="ta-IN"/>
+          </w:rPr>
+          <w:t>vedavms@gmail.com</w:t>
+        </w:r>
+      </w:hyperlink>
+    </w:p>
+    <w:p>
+      <w:pPr>
+        <w:pStyle w:val="NoSpacing"/>
+        <w:rPr>
+          <w:rFonts w:eastAsia="Calibri"/>
+        </w:rPr>
+      </w:pPr>
+    </w:p>
+    <w:p>
+      <w:pPr>
+        <w:spacing w:line="240" w:lineRule="auto"/>
+        <w:rPr>
+          <w:rFonts w:eastAsia="Calibri" w:cs="Arial"/>
+          <w:b/>
+          <w:bCs/>
+          <w:sz w:val="36"/>
+          <w:szCs w:val="32"/>
+          <w:u w:val="single"/>
+          <w:lang w:bidi="ta-IN"/>
+        </w:rPr>
+      </w:pPr>
+      <w:r>
+        <w:rPr>
+          <w:rFonts w:eastAsia="Calibri" w:cs="Arial"/>
+          <w:b/>
+          <w:bCs/>
+          <w:sz w:val="36"/>
+          <w:szCs w:val="32"/>
+          <w:u w:val="single"/>
+          <w:lang w:bidi="ta-IN"/>
+        </w:rPr>
+        <w:t>Earlier Versions</w:t>
+      </w:r>
+    </w:p>
+    <w:p>
+      <w:pPr>
+        <w:spacing w:line="240" w:lineRule="auto"/>
+        <w:rPr>
+          <w:rFonts w:eastAsia="Calibri"/>
+          <w:sz w:val="32"/>
+          <w:szCs w:val="32"/>
+        </w:rPr>
+      </w:pPr>
+      <w:r>
+        <w:rPr>
+          <w:rFonts w:eastAsia="Calibri"/>
+          <w:sz w:val="32"/>
+          <w:szCs w:val="32"/>
+        </w:rPr>
+        <w:t xml:space="preserve">1st </w:t>
+      </w:r>
+      <w:r>
+        <w:rPr>
+          <w:rFonts w:eastAsia="Calibri"/>
+          <w:sz w:val="32"/>
+          <w:szCs w:val="32"/>
+        </w:rPr>
+        <w:tab/>
+        <w:t xml:space="preserve">Version Number </w:t>
+      </w:r>
+      <w:r>
+        <w:rPr>
+          <w:rFonts w:eastAsia="Calibri"/>
+          <w:sz w:val="32"/>
+          <w:szCs w:val="32"/>
+        </w:rPr>
+        <w:tab/>
+      </w:r>
+      <w:r>
+        <w:rPr>
+          <w:rFonts w:eastAsia="Calibri"/>
+          <w:sz w:val="32"/>
+          <w:szCs w:val="32"/>
+        </w:rPr>
+        <w:tab/>
+        <w:t>0.0 dated 3</w:t>
+      </w:r>
+      <w:r>
+        <w:rPr>
+          <w:rFonts w:eastAsia="Calibri"/>
+          <w:sz w:val="32"/>
+          <w:szCs w:val="32"/>
+        </w:rPr>
+        <w:t>1st</w:t>
+      </w:r>
+      <w:r>
+        <w:rPr>
+          <w:rFonts w:eastAsia="Calibri"/>
+          <w:sz w:val="32"/>
+          <w:szCs w:val="32"/>
+        </w:rPr>
+        <w:t xml:space="preserve"> </w:t>
+      </w:r>
+      <w:r>
+        <w:rPr>
+          <w:rFonts w:eastAsia="Calibri"/>
+          <w:sz w:val="32"/>
+          <w:szCs w:val="32"/>
+        </w:rPr>
+        <w:t>Aug</w:t>
+      </w:r>
+      <w:r>
+        <w:rPr>
+          <w:rFonts w:eastAsia="Calibri"/>
+          <w:sz w:val="32"/>
+          <w:szCs w:val="32"/>
+        </w:rPr>
+        <w:t xml:space="preserve"> 20</w:t>
+      </w:r>
+      <w:r>
+        <w:rPr>
+          <w:rFonts w:eastAsia="Calibri"/>
+          <w:sz w:val="32"/>
+          <w:szCs w:val="32"/>
+        </w:rPr>
+        <w:t>20</w:t>
+      </w:r>
+    </w:p>
+    <w:p>
+      <w:pPr>
+        <w:spacing w:after="160" w:line="259" w:lineRule="auto"/>
+        <w:rPr>
+          <w:rFonts w:eastAsia="Calibri"/>
+          <w:sz w:val="32"/>
+          <w:szCs w:val="32"/>
+        </w:rPr>
+      </w:pPr>
+      <w:r>
+        <w:rPr>
+          <w:rFonts w:eastAsia="Calibri"/>
+          <w:sz w:val="32"/>
+          <w:szCs w:val="32"/>
+        </w:rPr>
+        <w:br w:type="page"/>
       </w:r>
     </w:p>
     <w:p>
@@ -1186,9 +1617,33 @@
           <w:szCs w:val="28"/>
           <w:lang w:val="en-US" w:eastAsia="en-US" w:bidi="ta-IN"/>
         </w:rPr>
-        <w:lastRenderedPageBreak/>
         <w:t>It is customary to perform Vigneswara Pooja first. Refer our Siva Stuti Book Section – 3.</w:t>
       </w:r>
+    </w:p>
+    <w:p>
+      <w:pPr>
+        <w:pStyle w:val="ListParagraph"/>
+        <w:rPr>
+          <w:rFonts w:ascii="Arial" w:eastAsiaTheme="minorHAnsi" w:hAnsi="Arial" w:cs="Arial"/>
+          <w:sz w:val="28"/>
+          <w:szCs w:val="28"/>
+          <w:lang w:val="en-US" w:eastAsia="en-US" w:bidi="ta-IN"/>
+        </w:rPr>
+      </w:pPr>
+    </w:p>
+    <w:p>
+      <w:pPr>
+        <w:autoSpaceDE w:val="0"/>
+        <w:autoSpaceDN w:val="0"/>
+        <w:adjustRightInd w:val="0"/>
+        <w:spacing w:line="240" w:lineRule="auto"/>
+        <w:ind w:right="18"/>
+        <w:rPr>
+          <w:rFonts w:cs="Arial"/>
+          <w:szCs w:val="28"/>
+          <w:lang w:bidi="ta-IN"/>
+        </w:rPr>
+      </w:pPr>
     </w:p>
     <w:p>
       <w:pPr>
@@ -1349,31 +1804,7 @@
           <w:szCs w:val="28"/>
           <w:lang w:val="en-US" w:eastAsia="en-US" w:bidi="ta-IN"/>
         </w:rPr>
-        <w:t xml:space="preserve">CAyA Samgjya sameta </w:t>
-      </w:r>
-      <w:proofErr w:type="gramStart"/>
-      <w:r>
-        <w:rPr>
-          <w:rFonts w:ascii="Arial" w:eastAsiaTheme="minorHAnsi" w:hAnsi="Arial" w:cs="Arial"/>
-          <w:b/>
-          <w:bCs/>
-          <w:sz w:val="28"/>
-          <w:szCs w:val="28"/>
-          <w:lang w:val="en-US" w:eastAsia="en-US" w:bidi="ta-IN"/>
-        </w:rPr>
-        <w:t>SrI</w:t>
-      </w:r>
-      <w:proofErr w:type="gramEnd"/>
-      <w:r>
-        <w:rPr>
-          <w:rFonts w:ascii="Arial" w:eastAsiaTheme="minorHAnsi" w:hAnsi="Arial" w:cs="Arial"/>
-          <w:b/>
-          <w:bCs/>
-          <w:sz w:val="28"/>
-          <w:szCs w:val="28"/>
-          <w:lang w:val="en-US" w:eastAsia="en-US" w:bidi="ta-IN"/>
-        </w:rPr>
-        <w:t xml:space="preserve"> SuryNArAyaNa</w:t>
+        <w:t>CAyA Samgjya sameta SrI SuryNArAyaNa</w:t>
       </w:r>
       <w:r>
         <w:rPr>
@@ -1403,7 +1834,31 @@
           <w:szCs w:val="28"/>
           <w:lang w:val="en-US" w:eastAsia="en-US" w:bidi="ta-IN"/>
         </w:rPr>
-        <w:t>CAyA SuvarchalAmbA sameta SrI SuryNArAyaNa</w:t>
+        <w:t xml:space="preserve">CAyA </w:t>
+      </w:r>
+      <w:proofErr w:type="spellStart"/>
+      <w:r>
+        <w:rPr>
+          <w:rFonts w:ascii="Arial" w:eastAsiaTheme="minorHAnsi" w:hAnsi="Arial" w:cs="Arial"/>
+          <w:b/>
+          <w:bCs/>
+          <w:sz w:val="28"/>
+          <w:szCs w:val="28"/>
+          <w:lang w:val="en-US" w:eastAsia="en-US" w:bidi="ta-IN"/>
+        </w:rPr>
+        <w:t>SuvarchalAmbA</w:t>
+      </w:r>
+      <w:proofErr w:type="spellEnd"/>
+      <w:r>
+        <w:rPr>
+          <w:rFonts w:ascii="Arial" w:eastAsiaTheme="minorHAnsi" w:hAnsi="Arial" w:cs="Arial"/>
+          <w:b/>
+          <w:bCs/>
+          <w:sz w:val="28"/>
+          <w:szCs w:val="28"/>
+          <w:lang w:val="en-US" w:eastAsia="en-US" w:bidi="ta-IN"/>
+        </w:rPr>
+        <w:t xml:space="preserve"> sameta SrI SuryNArAyaNa</w:t>
       </w:r>
       <w:r>
         <w:rPr>
@@ -1520,7 +1975,7 @@
         </w:rPr>
         <w:t xml:space="preserve"> </w:t>
       </w:r>
-      <w:hyperlink r:id="rId8" w:history="1">
+      <w:hyperlink r:id="rId9" w:history="1">
         <w:r>
           <w:rPr>
             <w:rStyle w:val="Hyperlink"/>
@@ -1796,7 +2251,7 @@
                 <w:sz w:val="32"/>
                 <w:szCs w:val="32"/>
               </w:rPr>
-              <w:t>5</w:t>
+              <w:t>6</w:t>
             </w:r>
             <w:r>
               <w:rPr>
@@ -2001,7 +2456,7 @@
                 <w:sz w:val="32"/>
                 <w:szCs w:val="32"/>
               </w:rPr>
-              <w:t>5</w:t>
+              <w:t>6</w:t>
             </w:r>
             <w:r>
               <w:rPr>
@@ -2179,7 +2634,7 @@
                 <w:sz w:val="32"/>
                 <w:szCs w:val="32"/>
               </w:rPr>
-              <w:t>9</w:t>
+              <w:t>10</w:t>
             </w:r>
             <w:r>
               <w:rPr>
@@ -2446,7 +2901,7 @@
                 <w:sz w:val="32"/>
                 <w:szCs w:val="32"/>
               </w:rPr>
-              <w:t>11</w:t>
+              <w:t>12</w:t>
             </w:r>
             <w:r>
               <w:rPr>
@@ -2691,7 +3146,7 @@
                 <w:sz w:val="32"/>
                 <w:szCs w:val="32"/>
               </w:rPr>
-              <w:t>17</w:t>
+              <w:t>18</w:t>
             </w:r>
             <w:r>
               <w:rPr>
@@ -5101,6 +5556,7 @@
         </w:rPr>
         <w:t>ஶ</w:t>
       </w:r>
+      <w:proofErr w:type="spellStart"/>
       <w:r>
         <w:rPr>
           <w:rFonts w:ascii="BRH Devanagari Extra" w:hAnsi="BRH Devanagari Extra" w:cstheme="majorBidi"/>
@@ -5111,6 +5567,7 @@
         </w:rPr>
         <w:t>óè</w:t>
       </w:r>
+      <w:proofErr w:type="spellEnd"/>
       <w:r>
         <w:rPr>
           <w:rFonts w:asciiTheme="majorBidi" w:hAnsiTheme="majorBidi" w:cstheme="majorBidi"/>
@@ -8706,8 +9163,6 @@
           <w:lang w:bidi="ta-IN"/>
         </w:rPr>
       </w:pPr>
-      <w:bookmarkStart w:id="5" w:name="_GoBack"/>
-      <w:bookmarkEnd w:id="5"/>
       <w:r>
         <w:rPr>
           <w:rFonts w:asciiTheme="majorBidi" w:hAnsiTheme="majorBidi" w:cstheme="majorBidi"/>
@@ -11967,7 +12422,7 @@
       <w:pPr>
         <w:pStyle w:val="Heading2"/>
       </w:pPr>
-      <w:bookmarkStart w:id="6" w:name="_Toc51235981"/>
+      <w:bookmarkStart w:id="5" w:name="_Toc51235981"/>
       <w:r>
         <w:lastRenderedPageBreak/>
         <w:t>Section</w:t>
@@ -11999,7 +12454,7 @@
         </w:rPr>
         <w:t>நமஸ்காரம்</w:t>
       </w:r>
-      <w:bookmarkEnd w:id="6"/>
+      <w:bookmarkEnd w:id="5"/>
       <w:r>
         <w:t xml:space="preserve"> </w:t>
       </w:r>
@@ -12151,6 +12606,7 @@
         </w:rPr>
         <w:t>தி</w:t>
       </w:r>
+      <w:proofErr w:type="spellStart"/>
       <w:r>
         <w:rPr>
           <w:rFonts w:ascii="BRH Devanagari Extra" w:hAnsi="BRH Devanagari Extra" w:cstheme="majorBidi"/>
@@ -12161,6 +12617,7 @@
         </w:rPr>
         <w:t>óè</w:t>
       </w:r>
+      <w:proofErr w:type="spellEnd"/>
       <w:r>
         <w:rPr>
           <w:rFonts w:asciiTheme="majorBidi" w:hAnsiTheme="majorBidi" w:cstheme="majorBidi"/>
@@ -12741,7 +13198,6 @@
         </w:rPr>
         <w:t>ணபதயே நம</w:t>
       </w:r>
-      <w:proofErr w:type="gramStart"/>
       <w:r>
         <w:rPr>
           <w:rFonts w:ascii="Latha" w:hAnsi="Latha" w:cs="Latha"/>
@@ -12759,29 +13215,9 @@
           <w:rFonts w:asciiTheme="majorBidi" w:hAnsiTheme="majorBidi" w:cstheme="majorBidi"/>
           <w:color w:val="000000"/>
           <w:szCs w:val="28"/>
-          <w:cs/>
-          <w:lang w:bidi="ta-IN"/>
-        </w:rPr>
-        <w:t xml:space="preserve"> </w:t>
-      </w:r>
-      <w:r>
-        <w:rPr>
-          <w:rFonts w:asciiTheme="majorBidi" w:hAnsiTheme="majorBidi" w:cstheme="majorBidi"/>
-          <w:color w:val="000000"/>
-          <w:szCs w:val="28"/>
-          <w:lang w:bidi="ta-IN"/>
-        </w:rPr>
-        <w:t>)</w:t>
-      </w:r>
-      <w:proofErr w:type="gramEnd"/>
-      <w:r>
-        <w:rPr>
-          <w:rFonts w:asciiTheme="majorBidi" w:hAnsiTheme="majorBidi" w:cstheme="majorBidi"/>
-          <w:color w:val="000000"/>
-          <w:szCs w:val="28"/>
-          <w:lang w:bidi="ta-IN"/>
-        </w:rPr>
-        <w:t xml:space="preserve"> </w:t>
+          <w:lang w:bidi="ta-IN"/>
+        </w:rPr>
+        <w:t xml:space="preserve">) </w:t>
       </w:r>
     </w:p>
     <w:p>
@@ -13105,18 +13541,7 @@
           <w:cs/>
           <w:lang w:bidi="ta-IN"/>
         </w:rPr>
-        <w:t xml:space="preserve">ரவே </w:t>
-      </w:r>
-      <w:proofErr w:type="gramStart"/>
-      <w:r>
-        <w:rPr>
-          <w:rFonts w:asciiTheme="majorBidi" w:hAnsiTheme="majorBidi" w:cstheme="majorBidi"/>
-          <w:color w:val="000000"/>
-          <w:szCs w:val="28"/>
-          <w:cs/>
-          <w:lang w:bidi="ta-IN"/>
-        </w:rPr>
-        <w:t>நம</w:t>
+        <w:t>ரவே நம</w:t>
       </w:r>
       <w:r>
         <w:rPr>
@@ -13130,7 +13555,6 @@
         </w:rPr>
         <w:t>:</w:t>
       </w:r>
-      <w:proofErr w:type="gramEnd"/>
       <w:r>
         <w:rPr>
           <w:rFonts w:asciiTheme="majorBidi" w:hAnsiTheme="majorBidi" w:cstheme="majorBidi"/>
@@ -14175,18 +14599,7 @@
           <w:cs/>
           <w:lang w:bidi="ta-IN"/>
         </w:rPr>
-        <w:t xml:space="preserve">யாம் </w:t>
-      </w:r>
-      <w:proofErr w:type="gramStart"/>
-      <w:r>
-        <w:rPr>
-          <w:rFonts w:asciiTheme="majorBidi" w:hAnsiTheme="majorBidi" w:cstheme="majorBidi"/>
-          <w:color w:val="000000"/>
-          <w:szCs w:val="28"/>
-          <w:cs/>
-          <w:lang w:bidi="ta-IN"/>
-        </w:rPr>
-        <w:t>நம</w:t>
+        <w:t>யாம் நம</w:t>
       </w:r>
       <w:r>
         <w:rPr>
@@ -14200,7 +14613,6 @@
         </w:rPr>
         <w:t>:</w:t>
       </w:r>
-      <w:proofErr w:type="gramEnd"/>
       <w:r>
         <w:rPr>
           <w:rFonts w:asciiTheme="majorBidi" w:hAnsiTheme="majorBidi" w:cstheme="majorBidi"/>
@@ -15237,19 +15649,9 @@
           <w:cs/>
           <w:lang w:bidi="ta-IN"/>
         </w:rPr>
-        <w:t xml:space="preserve"> ப்ரஸீ</w:t>
+        <w:t xml:space="preserve"> ப்ரஸீத</w:t>
       </w:r>
       <w:proofErr w:type="gramStart"/>
-      <w:r>
-        <w:rPr>
-          <w:rFonts w:asciiTheme="majorBidi" w:hAnsiTheme="majorBidi" w:cstheme="majorBidi"/>
-          <w:color w:val="000000"/>
-          <w:szCs w:val="28"/>
-          <w:cs/>
-          <w:lang w:bidi="ta-IN"/>
-        </w:rPr>
-        <w:t>த</w:t>
-      </w:r>
       <w:r>
         <w:rPr>
           <w:rFonts w:ascii="Latha" w:hAnsi="Latha" w:cs="Latha"/>
@@ -16640,16 +17042,6 @@
         </w:rPr>
         <w:t xml:space="preserve">) </w:t>
       </w:r>
-      <w:r>
-        <w:rPr>
-          <w:rFonts w:asciiTheme="majorBidi" w:hAnsiTheme="majorBidi" w:cstheme="majorBidi"/>
-          <w:color w:val="000000"/>
-          <w:szCs w:val="28"/>
-          <w:cs/>
-          <w:lang w:bidi="ta-IN"/>
-        </w:rPr>
-        <w:t>ஸமே</w:t>
-      </w:r>
       <w:proofErr w:type="gramStart"/>
       <w:r>
         <w:rPr>
@@ -16659,7 +17051,7 @@
           <w:cs/>
           <w:lang w:bidi="ta-IN"/>
         </w:rPr>
-        <w:t>த  ஸ</w:t>
+        <w:t>ஸமேத  ஸ்ரீஸூர்யநாராயண</w:t>
       </w:r>
       <w:proofErr w:type="gramEnd"/>
       <w:r>
@@ -16670,7 +17062,7 @@
           <w:cs/>
           <w:lang w:bidi="ta-IN"/>
         </w:rPr>
-        <w:t>்ரீஸூர்யநாராயண ஸ்வாமினே நம</w:t>
+        <w:t xml:space="preserve"> ஸ்வாமினே நம</w:t>
       </w:r>
       <w:r>
         <w:rPr>
@@ -18268,7 +18660,7 @@
       <w:pPr>
         <w:pStyle w:val="Heading2"/>
       </w:pPr>
-      <w:bookmarkStart w:id="7" w:name="_Toc51235982"/>
+      <w:bookmarkStart w:id="6" w:name="_Toc51235982"/>
       <w:r>
         <w:t xml:space="preserve">Section </w:t>
       </w:r>
@@ -18335,7 +18727,7 @@
         </w:rPr>
         <w:t>மந்த்ரா</w:t>
       </w:r>
-      <w:bookmarkEnd w:id="7"/>
+      <w:bookmarkEnd w:id="6"/>
     </w:p>
     <w:p>
       <w:pPr>
@@ -18355,7 +18747,23 @@
           <w:b/>
           <w:szCs w:val="28"/>
         </w:rPr>
-        <w:t>(Reference for item no. 1 to 24 - TB 3.7.6.21 &amp; 22, Dasini No.75 &amp; 76)</w:t>
+        <w:t xml:space="preserve">(Reference for item no. 1 to 24 - TB 3.7.6.21 &amp; 22, </w:t>
+      </w:r>
+      <w:proofErr w:type="spellStart"/>
+      <w:r>
+        <w:rPr>
+          <w:b/>
+          <w:szCs w:val="28"/>
+        </w:rPr>
+        <w:t>Dasini</w:t>
+      </w:r>
+      <w:proofErr w:type="spellEnd"/>
+      <w:r>
+        <w:rPr>
+          <w:b/>
+          <w:szCs w:val="28"/>
+        </w:rPr>
+        <w:t xml:space="preserve"> No.75 &amp; 76)</w:t>
       </w:r>
       <w:r>
         <w:rPr>
@@ -18581,18 +18989,7 @@
           <w:cs/>
           <w:lang w:bidi="ta-IN"/>
         </w:rPr>
-        <w:t xml:space="preserve">மித்ராய </w:t>
-      </w:r>
-      <w:proofErr w:type="gramStart"/>
-      <w:r>
-        <w:rPr>
-          <w:rFonts w:asciiTheme="majorBidi" w:hAnsiTheme="majorBidi" w:cstheme="majorBidi"/>
-          <w:color w:val="000000"/>
-          <w:szCs w:val="28"/>
-          <w:cs/>
-          <w:lang w:bidi="ta-IN"/>
-        </w:rPr>
-        <w:t>நம</w:t>
+        <w:t>மித்ராய நம</w:t>
       </w:r>
       <w:r>
         <w:rPr>
@@ -18606,7 +19003,6 @@
         </w:rPr>
         <w:t>:</w:t>
       </w:r>
-      <w:proofErr w:type="gramEnd"/>
       <w:r>
         <w:rPr>
           <w:rFonts w:asciiTheme="majorBidi" w:hAnsiTheme="majorBidi" w:cstheme="majorBidi"/>
@@ -19467,18 +19863,7 @@
           <w:cs/>
           <w:lang w:bidi="ta-IN"/>
         </w:rPr>
-        <w:t xml:space="preserve">காய </w:t>
-      </w:r>
-      <w:proofErr w:type="gramStart"/>
-      <w:r>
-        <w:rPr>
-          <w:rFonts w:asciiTheme="majorBidi" w:hAnsiTheme="majorBidi" w:cstheme="majorBidi"/>
-          <w:color w:val="000000"/>
-          <w:szCs w:val="28"/>
-          <w:cs/>
-          <w:lang w:bidi="ta-IN"/>
-        </w:rPr>
-        <w:t>நம</w:t>
+        <w:t>காய நம</w:t>
       </w:r>
       <w:r>
         <w:rPr>
@@ -19492,7 +19877,6 @@
         </w:rPr>
         <w:t>:</w:t>
       </w:r>
-      <w:proofErr w:type="gramEnd"/>
       <w:r>
         <w:rPr>
           <w:rFonts w:asciiTheme="majorBidi" w:hAnsiTheme="majorBidi" w:cstheme="majorBidi"/>
@@ -19741,18 +20125,7 @@
           <w:cs/>
           <w:lang w:bidi="ta-IN"/>
         </w:rPr>
-        <w:t xml:space="preserve">பூஷ்ணே </w:t>
-      </w:r>
-      <w:proofErr w:type="gramStart"/>
-      <w:r>
-        <w:rPr>
-          <w:rFonts w:asciiTheme="majorBidi" w:hAnsiTheme="majorBidi" w:cstheme="majorBidi"/>
-          <w:color w:val="000000"/>
-          <w:szCs w:val="28"/>
-          <w:cs/>
-          <w:lang w:bidi="ta-IN"/>
-        </w:rPr>
-        <w:t>நம</w:t>
+        <w:t>பூஷ்ணே நம</w:t>
       </w:r>
       <w:r>
         <w:rPr>
@@ -19766,7 +20139,6 @@
         </w:rPr>
         <w:t>:</w:t>
       </w:r>
-      <w:proofErr w:type="gramEnd"/>
       <w:r>
         <w:rPr>
           <w:rFonts w:asciiTheme="majorBidi" w:hAnsiTheme="majorBidi" w:cstheme="majorBidi"/>
@@ -20021,18 +20393,7 @@
           <w:cs/>
           <w:lang w:bidi="ta-IN"/>
         </w:rPr>
-        <w:t xml:space="preserve">ய </w:t>
-      </w:r>
-      <w:proofErr w:type="gramStart"/>
-      <w:r>
-        <w:rPr>
-          <w:rFonts w:asciiTheme="majorBidi" w:hAnsiTheme="majorBidi" w:cstheme="majorBidi"/>
-          <w:color w:val="000000"/>
-          <w:szCs w:val="28"/>
-          <w:cs/>
-          <w:lang w:bidi="ta-IN"/>
-        </w:rPr>
-        <w:t>நம</w:t>
+        <w:t>ய நம</w:t>
       </w:r>
       <w:r>
         <w:rPr>
@@ -20046,7 +20407,6 @@
         </w:rPr>
         <w:t>:</w:t>
       </w:r>
-      <w:proofErr w:type="gramEnd"/>
       <w:r>
         <w:rPr>
           <w:rFonts w:asciiTheme="majorBidi" w:hAnsiTheme="majorBidi" w:cstheme="majorBidi"/>
@@ -20281,18 +20641,7 @@
           <w:cs/>
           <w:lang w:bidi="ta-IN"/>
         </w:rPr>
-        <w:t xml:space="preserve">மரீசயே </w:t>
-      </w:r>
-      <w:proofErr w:type="gramStart"/>
-      <w:r>
-        <w:rPr>
-          <w:rFonts w:asciiTheme="majorBidi" w:hAnsiTheme="majorBidi" w:cstheme="majorBidi"/>
-          <w:color w:val="000000"/>
-          <w:szCs w:val="28"/>
-          <w:cs/>
-          <w:lang w:bidi="ta-IN"/>
-        </w:rPr>
-        <w:t>நம</w:t>
+        <w:t>மரீசயே நம</w:t>
       </w:r>
       <w:r>
         <w:rPr>
@@ -20306,7 +20655,6 @@
         </w:rPr>
         <w:t>:</w:t>
       </w:r>
-      <w:proofErr w:type="gramEnd"/>
       <w:r>
         <w:rPr>
           <w:rFonts w:asciiTheme="majorBidi" w:hAnsiTheme="majorBidi" w:cstheme="majorBidi"/>
@@ -20587,18 +20935,7 @@
           <w:cs/>
           <w:lang w:bidi="ta-IN"/>
         </w:rPr>
-        <w:t xml:space="preserve">த்யாய </w:t>
-      </w:r>
-      <w:proofErr w:type="gramStart"/>
-      <w:r>
-        <w:rPr>
-          <w:rFonts w:asciiTheme="majorBidi" w:hAnsiTheme="majorBidi" w:cstheme="majorBidi"/>
-          <w:color w:val="000000"/>
-          <w:szCs w:val="28"/>
-          <w:cs/>
-          <w:lang w:bidi="ta-IN"/>
-        </w:rPr>
-        <w:t>நம</w:t>
+        <w:t>த்யாய நம</w:t>
       </w:r>
       <w:r>
         <w:rPr>
@@ -20612,7 +20949,6 @@
         </w:rPr>
         <w:t>:</w:t>
       </w:r>
-      <w:proofErr w:type="gramEnd"/>
       <w:r>
         <w:rPr>
           <w:rFonts w:asciiTheme="majorBidi" w:hAnsiTheme="majorBidi" w:cstheme="majorBidi"/>
@@ -20800,18 +21136,7 @@
           <w:cs/>
           <w:lang w:bidi="ta-IN"/>
         </w:rPr>
-        <w:t xml:space="preserve">ஸவித்ரே </w:t>
-      </w:r>
-      <w:proofErr w:type="gramStart"/>
-      <w:r>
-        <w:rPr>
-          <w:rFonts w:asciiTheme="majorBidi" w:hAnsiTheme="majorBidi" w:cstheme="majorBidi"/>
-          <w:color w:val="000000"/>
-          <w:szCs w:val="28"/>
-          <w:cs/>
-          <w:lang w:bidi="ta-IN"/>
-        </w:rPr>
-        <w:t>நம</w:t>
+        <w:t>ஸவித்ரே நம</w:t>
       </w:r>
       <w:r>
         <w:rPr>
@@ -20825,7 +21150,6 @@
         </w:rPr>
         <w:t>:</w:t>
       </w:r>
-      <w:proofErr w:type="gramEnd"/>
       <w:r>
         <w:rPr>
           <w:rFonts w:asciiTheme="majorBidi" w:hAnsiTheme="majorBidi" w:cstheme="majorBidi"/>
@@ -21066,18 +21390,7 @@
           <w:cs/>
           <w:lang w:bidi="ta-IN"/>
         </w:rPr>
-        <w:t xml:space="preserve">அர்க்காய </w:t>
-      </w:r>
-      <w:proofErr w:type="gramStart"/>
-      <w:r>
-        <w:rPr>
-          <w:rFonts w:asciiTheme="majorBidi" w:hAnsiTheme="majorBidi" w:cstheme="majorBidi"/>
-          <w:color w:val="000000"/>
-          <w:szCs w:val="28"/>
-          <w:cs/>
-          <w:lang w:bidi="ta-IN"/>
-        </w:rPr>
-        <w:t>நம</w:t>
+        <w:t>அர்க்காய நம</w:t>
       </w:r>
       <w:r>
         <w:rPr>
@@ -21091,7 +21404,6 @@
         </w:rPr>
         <w:t>:</w:t>
       </w:r>
-      <w:proofErr w:type="gramEnd"/>
       <w:r>
         <w:rPr>
           <w:rFonts w:asciiTheme="majorBidi" w:hAnsiTheme="majorBidi" w:cstheme="majorBidi"/>
@@ -21369,18 +21681,7 @@
           <w:cs/>
           <w:lang w:bidi="ta-IN"/>
         </w:rPr>
-        <w:t xml:space="preserve">ஸ்கராய </w:t>
-      </w:r>
-      <w:proofErr w:type="gramStart"/>
-      <w:r>
-        <w:rPr>
-          <w:rFonts w:asciiTheme="majorBidi" w:hAnsiTheme="majorBidi" w:cstheme="majorBidi"/>
-          <w:color w:val="000000"/>
-          <w:szCs w:val="28"/>
-          <w:cs/>
-          <w:lang w:bidi="ta-IN"/>
-        </w:rPr>
-        <w:t>நம</w:t>
+        <w:t>ஸ்கராய நம</w:t>
       </w:r>
       <w:r>
         <w:rPr>
@@ -21394,7 +21695,6 @@
         </w:rPr>
         <w:t>:</w:t>
       </w:r>
-      <w:proofErr w:type="gramEnd"/>
       <w:r>
         <w:rPr>
           <w:rFonts w:asciiTheme="majorBidi" w:hAnsiTheme="majorBidi" w:cstheme="majorBidi"/>
@@ -21839,18 +22139,7 @@
           <w:cs/>
           <w:lang w:bidi="ta-IN"/>
         </w:rPr>
-        <w:t xml:space="preserve">யாம் </w:t>
-      </w:r>
-      <w:proofErr w:type="gramStart"/>
-      <w:r>
-        <w:rPr>
-          <w:rFonts w:asciiTheme="majorBidi" w:hAnsiTheme="majorBidi" w:cstheme="majorBidi"/>
-          <w:color w:val="000000"/>
-          <w:szCs w:val="28"/>
-          <w:cs/>
-          <w:lang w:bidi="ta-IN"/>
-        </w:rPr>
-        <w:t>நம</w:t>
+        <w:t>யாம் நம</w:t>
       </w:r>
       <w:r>
         <w:rPr>
@@ -21864,7 +22153,6 @@
         </w:rPr>
         <w:t>:</w:t>
       </w:r>
-      <w:proofErr w:type="gramEnd"/>
       <w:r>
         <w:rPr>
           <w:rFonts w:asciiTheme="majorBidi" w:hAnsiTheme="majorBidi" w:cstheme="majorBidi"/>
@@ -22261,18 +22549,7 @@
           <w:cs/>
           <w:lang w:bidi="ta-IN"/>
         </w:rPr>
-        <w:t xml:space="preserve">யாம் </w:t>
-      </w:r>
-      <w:proofErr w:type="gramStart"/>
-      <w:r>
-        <w:rPr>
-          <w:rFonts w:asciiTheme="majorBidi" w:hAnsiTheme="majorBidi" w:cstheme="majorBidi"/>
-          <w:color w:val="000000"/>
-          <w:szCs w:val="28"/>
-          <w:cs/>
-          <w:lang w:bidi="ta-IN"/>
-        </w:rPr>
-        <w:t>நம</w:t>
+        <w:t>யாம் நம</w:t>
       </w:r>
       <w:r>
         <w:rPr>
@@ -22286,7 +22563,6 @@
         </w:rPr>
         <w:t>:</w:t>
       </w:r>
-      <w:proofErr w:type="gramEnd"/>
       <w:r>
         <w:rPr>
           <w:rFonts w:asciiTheme="majorBidi" w:hAnsiTheme="majorBidi" w:cstheme="majorBidi"/>
@@ -22706,18 +22982,7 @@
           <w:cs/>
           <w:lang w:bidi="ta-IN"/>
         </w:rPr>
-        <w:t xml:space="preserve">யாம் </w:t>
-      </w:r>
-      <w:proofErr w:type="gramStart"/>
-      <w:r>
-        <w:rPr>
-          <w:rFonts w:asciiTheme="majorBidi" w:hAnsiTheme="majorBidi" w:cstheme="majorBidi"/>
-          <w:color w:val="000000"/>
-          <w:szCs w:val="28"/>
-          <w:cs/>
-          <w:lang w:bidi="ta-IN"/>
-        </w:rPr>
-        <w:t>நம</w:t>
+        <w:t>யாம் நம</w:t>
       </w:r>
       <w:r>
         <w:rPr>
@@ -22731,7 +22996,6 @@
         </w:rPr>
         <w:t>:</w:t>
       </w:r>
-      <w:proofErr w:type="gramEnd"/>
       <w:r>
         <w:rPr>
           <w:rFonts w:asciiTheme="majorBidi" w:hAnsiTheme="majorBidi" w:cstheme="majorBidi"/>
@@ -23666,18 +23930,7 @@
           <w:cs/>
           <w:lang w:bidi="ta-IN"/>
         </w:rPr>
-        <w:t xml:space="preserve">யாம் </w:t>
-      </w:r>
-      <w:proofErr w:type="gramStart"/>
-      <w:r>
-        <w:rPr>
-          <w:rFonts w:asciiTheme="majorBidi" w:hAnsiTheme="majorBidi" w:cstheme="majorBidi"/>
-          <w:color w:val="000000"/>
-          <w:szCs w:val="28"/>
-          <w:cs/>
-          <w:lang w:bidi="ta-IN"/>
-        </w:rPr>
-        <w:t>நம</w:t>
+        <w:t>யாம் நம</w:t>
       </w:r>
       <w:r>
         <w:rPr>
@@ -23691,7 +23944,6 @@
         </w:rPr>
         <w:t>:</w:t>
       </w:r>
-      <w:proofErr w:type="gramEnd"/>
       <w:r>
         <w:rPr>
           <w:rFonts w:asciiTheme="majorBidi" w:hAnsiTheme="majorBidi" w:cstheme="majorBidi"/>
@@ -24189,18 +24441,7 @@
           <w:cs/>
           <w:lang w:bidi="ta-IN"/>
         </w:rPr>
-        <w:t xml:space="preserve">யாம் </w:t>
-      </w:r>
-      <w:proofErr w:type="gramStart"/>
-      <w:r>
-        <w:rPr>
-          <w:rFonts w:asciiTheme="majorBidi" w:hAnsiTheme="majorBidi" w:cstheme="majorBidi"/>
-          <w:color w:val="000000"/>
-          <w:szCs w:val="28"/>
-          <w:cs/>
-          <w:lang w:bidi="ta-IN"/>
-        </w:rPr>
-        <w:t>நம</w:t>
+        <w:t>யாம் நம</w:t>
       </w:r>
       <w:r>
         <w:rPr>
@@ -24214,7 +24455,6 @@
         </w:rPr>
         <w:t>:</w:t>
       </w:r>
-      <w:proofErr w:type="gramEnd"/>
       <w:r>
         <w:rPr>
           <w:rFonts w:asciiTheme="majorBidi" w:hAnsiTheme="majorBidi" w:cstheme="majorBidi"/>
@@ -24349,303 +24589,302 @@
         </w:rPr>
         <w:t xml:space="preserve">ஹ்ரைம் </w:t>
       </w:r>
+      <w:r>
+        <w:rPr>
+          <w:rFonts w:asciiTheme="majorBidi" w:hAnsiTheme="majorBidi" w:cstheme="majorBidi"/>
+          <w:color w:val="000000"/>
+          <w:szCs w:val="28"/>
+          <w:lang w:bidi="ta-IN"/>
+        </w:rPr>
+        <w:t xml:space="preserve">|  </w:t>
+      </w:r>
+      <w:r>
+        <w:rPr>
+          <w:rFonts w:asciiTheme="majorBidi" w:hAnsiTheme="majorBidi" w:cstheme="majorBidi"/>
+          <w:color w:val="000000"/>
+          <w:szCs w:val="28"/>
+          <w:lang w:bidi="ta-IN"/>
+        </w:rPr>
+        <w:br/>
+      </w:r>
+      <w:r>
+        <w:rPr>
+          <w:rFonts w:asciiTheme="majorBidi" w:hAnsiTheme="majorBidi" w:cstheme="majorBidi"/>
+          <w:color w:val="000000"/>
+          <w:szCs w:val="28"/>
+          <w:cs/>
+          <w:lang w:bidi="ta-IN"/>
+        </w:rPr>
+        <w:t>உ</w:t>
+      </w:r>
+      <w:r>
+        <w:rPr>
+          <w:rFonts w:ascii="BRH Tamil Tab Extra" w:hAnsi="BRH Tamil Tab Extra" w:cstheme="majorBidi"/>
+          <w:b/>
+          <w:sz w:val="32"/>
+          <w:szCs w:val="28"/>
+          <w:lang w:bidi="ta-IN"/>
+        </w:rPr>
+        <w:t>…</w:t>
+      </w:r>
+      <w:r>
+        <w:rPr>
+          <w:rFonts w:asciiTheme="majorBidi" w:hAnsiTheme="majorBidi" w:cstheme="majorBidi"/>
+          <w:color w:val="000000"/>
+          <w:szCs w:val="28"/>
+          <w:cs/>
+          <w:lang w:bidi="ta-IN"/>
+        </w:rPr>
+        <w:t>த்</w:t>
+      </w:r>
+      <w:r>
+        <w:rPr>
+          <w:rFonts w:ascii="Latha" w:hAnsi="Latha" w:cs="Latha"/>
+          <w:b/>
+          <w:bCs/>
+          <w:position w:val="-12"/>
+          <w:szCs w:val="28"/>
+          <w:cs/>
+          <w:lang w:bidi="ta-IN"/>
+        </w:rPr>
+        <w:t>3</w:t>
+      </w:r>
+      <w:r>
+        <w:rPr>
+          <w:rFonts w:asciiTheme="majorBidi" w:hAnsiTheme="majorBidi" w:cstheme="majorBidi"/>
+          <w:color w:val="000000"/>
+          <w:szCs w:val="28"/>
+          <w:cs/>
+          <w:lang w:bidi="ta-IN"/>
+        </w:rPr>
+        <w:t>யன்ன</w:t>
+      </w:r>
+      <w:r>
+        <w:rPr>
+          <w:rFonts w:ascii="BRH Tamil Tab Extra" w:hAnsi="BRH Tamil Tab Extra" w:cstheme="majorBidi"/>
+          <w:b/>
+          <w:sz w:val="32"/>
+          <w:szCs w:val="28"/>
+          <w:lang w:bidi="ta-IN"/>
+        </w:rPr>
+        <w:t>…</w:t>
+      </w:r>
+      <w:r>
+        <w:rPr>
+          <w:rFonts w:asciiTheme="majorBidi" w:hAnsiTheme="majorBidi" w:cstheme="majorBidi"/>
+          <w:color w:val="000000"/>
+          <w:szCs w:val="28"/>
+          <w:cs/>
+          <w:lang w:bidi="ta-IN"/>
+        </w:rPr>
+        <w:t>த்</w:t>
+      </w:r>
+      <w:r>
+        <w:rPr>
+          <w:rFonts w:ascii="Latha" w:hAnsi="Latha" w:cs="Latha"/>
+          <w:b/>
+          <w:bCs/>
+          <w:position w:val="-12"/>
+          <w:szCs w:val="28"/>
+          <w:cs/>
+          <w:lang w:bidi="ta-IN"/>
+        </w:rPr>
+        <w:t>3</w:t>
+      </w:r>
+      <w:r>
+        <w:rPr>
+          <w:rFonts w:asciiTheme="majorBidi" w:hAnsiTheme="majorBidi" w:cstheme="majorBidi"/>
+          <w:color w:val="000000"/>
+          <w:szCs w:val="28"/>
+          <w:cs/>
+          <w:lang w:bidi="ta-IN"/>
+        </w:rPr>
+        <w:t>ய மி</w:t>
+      </w:r>
+      <w:r>
+        <w:rPr>
+          <w:rFonts w:ascii="BRH Tamil Tab Extra" w:hAnsi="BRH Tamil Tab Extra" w:cstheme="majorBidi"/>
+          <w:b/>
+          <w:sz w:val="36"/>
+          <w:szCs w:val="28"/>
+          <w:lang w:bidi="ta-IN"/>
+        </w:rPr>
+        <w:t>†</w:t>
+      </w:r>
+      <w:r>
+        <w:rPr>
+          <w:rFonts w:asciiTheme="majorBidi" w:hAnsiTheme="majorBidi" w:cstheme="majorBidi"/>
+          <w:color w:val="000000"/>
+          <w:szCs w:val="28"/>
+          <w:cs/>
+          <w:lang w:bidi="ta-IN"/>
+        </w:rPr>
+        <w:t>த்ரமஹ</w:t>
+      </w:r>
+      <w:r>
+        <w:rPr>
+          <w:rFonts w:ascii="Latha" w:hAnsi="Latha" w:cs="Latha"/>
+          <w:b/>
+          <w:bCs/>
+          <w:sz w:val="32"/>
+          <w:szCs w:val="32"/>
+          <w:cs/>
+          <w:lang w:bidi="ta-IN"/>
+        </w:rPr>
+        <w:t>:</w:t>
+      </w:r>
+      <w:r>
+        <w:rPr>
+          <w:rFonts w:asciiTheme="majorBidi" w:hAnsiTheme="majorBidi" w:cstheme="majorBidi"/>
+          <w:color w:val="000000"/>
+          <w:szCs w:val="28"/>
+          <w:cs/>
+          <w:lang w:bidi="ta-IN"/>
+        </w:rPr>
+        <w:t xml:space="preserve"> </w:t>
+      </w:r>
+      <w:r>
+        <w:rPr>
+          <w:rFonts w:asciiTheme="majorBidi" w:hAnsiTheme="majorBidi" w:cstheme="majorBidi"/>
+          <w:color w:val="000000"/>
+          <w:szCs w:val="28"/>
+          <w:lang w:bidi="ta-IN"/>
+        </w:rPr>
+        <w:t xml:space="preserve">| </w:t>
+      </w:r>
+      <w:r>
+        <w:rPr>
+          <w:rFonts w:asciiTheme="majorBidi" w:hAnsiTheme="majorBidi" w:cstheme="majorBidi"/>
+          <w:color w:val="000000"/>
+          <w:szCs w:val="28"/>
+          <w:cs/>
+          <w:lang w:bidi="ta-IN"/>
+        </w:rPr>
+        <w:t>ஆ</w:t>
+      </w:r>
+      <w:r>
+        <w:rPr>
+          <w:rFonts w:ascii="BRH Tamil Tab Extra" w:hAnsi="BRH Tamil Tab Extra" w:cstheme="majorBidi"/>
+          <w:b/>
+          <w:sz w:val="32"/>
+          <w:szCs w:val="28"/>
+          <w:lang w:bidi="ta-IN"/>
+        </w:rPr>
+        <w:t>…</w:t>
+      </w:r>
+      <w:r>
+        <w:rPr>
+          <w:rFonts w:asciiTheme="majorBidi" w:hAnsiTheme="majorBidi" w:cstheme="majorBidi"/>
+          <w:color w:val="000000"/>
+          <w:szCs w:val="28"/>
+          <w:cs/>
+          <w:lang w:bidi="ta-IN"/>
+        </w:rPr>
+        <w:t>ரோஹ</w:t>
+      </w:r>
+      <w:r>
+        <w:rPr>
+          <w:rFonts w:ascii="BRH Tamil Tab Extra" w:hAnsi="BRH Tamil Tab Extra" w:cstheme="majorBidi"/>
+          <w:b/>
+          <w:sz w:val="32"/>
+          <w:szCs w:val="28"/>
+          <w:lang w:bidi="ta-IN"/>
+        </w:rPr>
+        <w:t>…</w:t>
+      </w:r>
+      <w:r>
+        <w:rPr>
+          <w:rFonts w:asciiTheme="majorBidi" w:hAnsiTheme="majorBidi" w:cstheme="majorBidi"/>
+          <w:color w:val="000000"/>
+          <w:szCs w:val="28"/>
+          <w:cs/>
+          <w:lang w:bidi="ta-IN"/>
+        </w:rPr>
+        <w:t>ன்னுத்த</w:t>
+      </w:r>
+      <w:r>
+        <w:rPr>
+          <w:rFonts w:ascii="BRH Tamil Tab Extra" w:hAnsi="BRH Tamil Tab Extra" w:cstheme="majorBidi"/>
+          <w:b/>
+          <w:sz w:val="36"/>
+          <w:szCs w:val="28"/>
+          <w:lang w:bidi="ta-IN"/>
+        </w:rPr>
+        <w:t>†</w:t>
+      </w:r>
+      <w:r>
+        <w:rPr>
+          <w:rFonts w:asciiTheme="majorBidi" w:hAnsiTheme="majorBidi" w:cstheme="majorBidi"/>
+          <w:color w:val="000000"/>
+          <w:szCs w:val="28"/>
+          <w:cs/>
+          <w:lang w:bidi="ta-IN"/>
+        </w:rPr>
+        <w:t>ரா</w:t>
+      </w:r>
+      <w:r>
+        <w:rPr>
+          <w:rFonts w:ascii="BRH Tamil Tab Extra" w:hAnsi="BRH Tamil Tab Extra" w:cstheme="majorBidi"/>
+          <w:b/>
+          <w:sz w:val="32"/>
+          <w:szCs w:val="28"/>
+          <w:lang w:bidi="ta-IN"/>
+        </w:rPr>
+        <w:t>…</w:t>
+      </w:r>
+      <w:r>
+        <w:rPr>
+          <w:rFonts w:asciiTheme="majorBidi" w:hAnsiTheme="majorBidi" w:cstheme="majorBidi"/>
+          <w:color w:val="000000"/>
+          <w:szCs w:val="28"/>
+          <w:cs/>
+          <w:lang w:bidi="ta-IN"/>
+        </w:rPr>
+        <w:t>ம் தி</w:t>
+      </w:r>
+      <w:r>
+        <w:rPr>
+          <w:rFonts w:ascii="Latha" w:hAnsi="Latha" w:cs="Latha"/>
+          <w:b/>
+          <w:bCs/>
+          <w:position w:val="-12"/>
+          <w:szCs w:val="28"/>
+          <w:cs/>
+          <w:lang w:bidi="ta-IN"/>
+        </w:rPr>
+        <w:t>3</w:t>
+      </w:r>
+      <w:r>
+        <w:rPr>
+          <w:rFonts w:asciiTheme="majorBidi" w:hAnsiTheme="majorBidi" w:cstheme="majorBidi"/>
+          <w:color w:val="000000"/>
+          <w:szCs w:val="28"/>
+          <w:cs/>
+          <w:lang w:bidi="ta-IN"/>
+        </w:rPr>
+        <w:t>வ</w:t>
+      </w:r>
+      <w:r>
+        <w:rPr>
+          <w:rFonts w:ascii="BRH Tamil Tab Extra" w:hAnsi="BRH Tamil Tab Extra" w:cstheme="majorBidi"/>
+          <w:b/>
+          <w:sz w:val="36"/>
+          <w:szCs w:val="28"/>
+          <w:lang w:bidi="ta-IN"/>
+        </w:rPr>
+        <w:t>‡</w:t>
+      </w:r>
+      <w:r>
+        <w:rPr>
+          <w:rFonts w:asciiTheme="majorBidi" w:hAnsiTheme="majorBidi" w:cstheme="majorBidi"/>
+          <w:color w:val="000000"/>
+          <w:szCs w:val="28"/>
+          <w:cs/>
+          <w:lang w:bidi="ta-IN"/>
+        </w:rPr>
+        <w:t xml:space="preserve">ம் </w:t>
+      </w:r>
       <w:proofErr w:type="gramStart"/>
-      <w:r>
-        <w:rPr>
-          <w:rFonts w:asciiTheme="majorBidi" w:hAnsiTheme="majorBidi" w:cstheme="majorBidi"/>
-          <w:color w:val="000000"/>
-          <w:szCs w:val="28"/>
-          <w:lang w:bidi="ta-IN"/>
-        </w:rPr>
-        <w:t xml:space="preserve">|  </w:t>
-      </w:r>
-      <w:proofErr w:type="gramEnd"/>
-      <w:r>
-        <w:rPr>
-          <w:rFonts w:asciiTheme="majorBidi" w:hAnsiTheme="majorBidi" w:cstheme="majorBidi"/>
-          <w:color w:val="000000"/>
-          <w:szCs w:val="28"/>
-          <w:lang w:bidi="ta-IN"/>
-        </w:rPr>
-        <w:br/>
-      </w:r>
-      <w:r>
-        <w:rPr>
-          <w:rFonts w:asciiTheme="majorBidi" w:hAnsiTheme="majorBidi" w:cstheme="majorBidi"/>
-          <w:color w:val="000000"/>
-          <w:szCs w:val="28"/>
-          <w:cs/>
-          <w:lang w:bidi="ta-IN"/>
-        </w:rPr>
-        <w:t>உ</w:t>
-      </w:r>
-      <w:r>
-        <w:rPr>
-          <w:rFonts w:ascii="BRH Tamil Tab Extra" w:hAnsi="BRH Tamil Tab Extra" w:cstheme="majorBidi"/>
-          <w:b/>
-          <w:sz w:val="32"/>
-          <w:szCs w:val="28"/>
-          <w:lang w:bidi="ta-IN"/>
-        </w:rPr>
-        <w:t>…</w:t>
-      </w:r>
-      <w:r>
-        <w:rPr>
-          <w:rFonts w:asciiTheme="majorBidi" w:hAnsiTheme="majorBidi" w:cstheme="majorBidi"/>
-          <w:color w:val="000000"/>
-          <w:szCs w:val="28"/>
-          <w:cs/>
-          <w:lang w:bidi="ta-IN"/>
-        </w:rPr>
-        <w:t>த்</w:t>
-      </w:r>
-      <w:r>
-        <w:rPr>
-          <w:rFonts w:ascii="Latha" w:hAnsi="Latha" w:cs="Latha"/>
-          <w:b/>
-          <w:bCs/>
-          <w:position w:val="-12"/>
-          <w:szCs w:val="28"/>
-          <w:cs/>
-          <w:lang w:bidi="ta-IN"/>
-        </w:rPr>
-        <w:t>3</w:t>
-      </w:r>
-      <w:r>
-        <w:rPr>
-          <w:rFonts w:asciiTheme="majorBidi" w:hAnsiTheme="majorBidi" w:cstheme="majorBidi"/>
-          <w:color w:val="000000"/>
-          <w:szCs w:val="28"/>
-          <w:cs/>
-          <w:lang w:bidi="ta-IN"/>
-        </w:rPr>
-        <w:t>யன்ன</w:t>
-      </w:r>
-      <w:r>
-        <w:rPr>
-          <w:rFonts w:ascii="BRH Tamil Tab Extra" w:hAnsi="BRH Tamil Tab Extra" w:cstheme="majorBidi"/>
-          <w:b/>
-          <w:sz w:val="32"/>
-          <w:szCs w:val="28"/>
-          <w:lang w:bidi="ta-IN"/>
-        </w:rPr>
-        <w:t>…</w:t>
-      </w:r>
-      <w:r>
-        <w:rPr>
-          <w:rFonts w:asciiTheme="majorBidi" w:hAnsiTheme="majorBidi" w:cstheme="majorBidi"/>
-          <w:color w:val="000000"/>
-          <w:szCs w:val="28"/>
-          <w:cs/>
-          <w:lang w:bidi="ta-IN"/>
-        </w:rPr>
-        <w:t>த்</w:t>
-      </w:r>
-      <w:r>
-        <w:rPr>
-          <w:rFonts w:ascii="Latha" w:hAnsi="Latha" w:cs="Latha"/>
-          <w:b/>
-          <w:bCs/>
-          <w:position w:val="-12"/>
-          <w:szCs w:val="28"/>
-          <w:cs/>
-          <w:lang w:bidi="ta-IN"/>
-        </w:rPr>
-        <w:t>3</w:t>
-      </w:r>
-      <w:r>
-        <w:rPr>
-          <w:rFonts w:asciiTheme="majorBidi" w:hAnsiTheme="majorBidi" w:cstheme="majorBidi"/>
-          <w:color w:val="000000"/>
-          <w:szCs w:val="28"/>
-          <w:cs/>
-          <w:lang w:bidi="ta-IN"/>
-        </w:rPr>
-        <w:t>ய மி</w:t>
-      </w:r>
-      <w:r>
-        <w:rPr>
-          <w:rFonts w:ascii="BRH Tamil Tab Extra" w:hAnsi="BRH Tamil Tab Extra" w:cstheme="majorBidi"/>
-          <w:b/>
-          <w:sz w:val="36"/>
-          <w:szCs w:val="28"/>
-          <w:lang w:bidi="ta-IN"/>
-        </w:rPr>
-        <w:t>†</w:t>
-      </w:r>
-      <w:r>
-        <w:rPr>
-          <w:rFonts w:asciiTheme="majorBidi" w:hAnsiTheme="majorBidi" w:cstheme="majorBidi"/>
-          <w:color w:val="000000"/>
-          <w:szCs w:val="28"/>
-          <w:cs/>
-          <w:lang w:bidi="ta-IN"/>
-        </w:rPr>
-        <w:t>த்ரமஹ</w:t>
-      </w:r>
-      <w:r>
-        <w:rPr>
-          <w:rFonts w:ascii="Latha" w:hAnsi="Latha" w:cs="Latha"/>
-          <w:b/>
-          <w:bCs/>
-          <w:sz w:val="32"/>
-          <w:szCs w:val="32"/>
-          <w:cs/>
-          <w:lang w:bidi="ta-IN"/>
-        </w:rPr>
-        <w:t>:</w:t>
-      </w:r>
-      <w:r>
-        <w:rPr>
-          <w:rFonts w:asciiTheme="majorBidi" w:hAnsiTheme="majorBidi" w:cstheme="majorBidi"/>
-          <w:color w:val="000000"/>
-          <w:szCs w:val="28"/>
-          <w:cs/>
-          <w:lang w:bidi="ta-IN"/>
-        </w:rPr>
-        <w:t xml:space="preserve"> </w:t>
-      </w:r>
-      <w:r>
-        <w:rPr>
-          <w:rFonts w:asciiTheme="majorBidi" w:hAnsiTheme="majorBidi" w:cstheme="majorBidi"/>
-          <w:color w:val="000000"/>
-          <w:szCs w:val="28"/>
-          <w:lang w:bidi="ta-IN"/>
-        </w:rPr>
-        <w:t xml:space="preserve">| </w:t>
-      </w:r>
-      <w:r>
-        <w:rPr>
-          <w:rFonts w:asciiTheme="majorBidi" w:hAnsiTheme="majorBidi" w:cstheme="majorBidi"/>
-          <w:color w:val="000000"/>
-          <w:szCs w:val="28"/>
-          <w:cs/>
-          <w:lang w:bidi="ta-IN"/>
-        </w:rPr>
-        <w:t>ஆ</w:t>
-      </w:r>
-      <w:r>
-        <w:rPr>
-          <w:rFonts w:ascii="BRH Tamil Tab Extra" w:hAnsi="BRH Tamil Tab Extra" w:cstheme="majorBidi"/>
-          <w:b/>
-          <w:sz w:val="32"/>
-          <w:szCs w:val="28"/>
-          <w:lang w:bidi="ta-IN"/>
-        </w:rPr>
-        <w:t>…</w:t>
-      </w:r>
-      <w:r>
-        <w:rPr>
-          <w:rFonts w:asciiTheme="majorBidi" w:hAnsiTheme="majorBidi" w:cstheme="majorBidi"/>
-          <w:color w:val="000000"/>
-          <w:szCs w:val="28"/>
-          <w:cs/>
-          <w:lang w:bidi="ta-IN"/>
-        </w:rPr>
-        <w:t>ரோஹ</w:t>
-      </w:r>
-      <w:r>
-        <w:rPr>
-          <w:rFonts w:ascii="BRH Tamil Tab Extra" w:hAnsi="BRH Tamil Tab Extra" w:cstheme="majorBidi"/>
-          <w:b/>
-          <w:sz w:val="32"/>
-          <w:szCs w:val="28"/>
-          <w:lang w:bidi="ta-IN"/>
-        </w:rPr>
-        <w:t>…</w:t>
-      </w:r>
-      <w:r>
-        <w:rPr>
-          <w:rFonts w:asciiTheme="majorBidi" w:hAnsiTheme="majorBidi" w:cstheme="majorBidi"/>
-          <w:color w:val="000000"/>
-          <w:szCs w:val="28"/>
-          <w:cs/>
-          <w:lang w:bidi="ta-IN"/>
-        </w:rPr>
-        <w:t>ன்னுத்த</w:t>
-      </w:r>
-      <w:r>
-        <w:rPr>
-          <w:rFonts w:ascii="BRH Tamil Tab Extra" w:hAnsi="BRH Tamil Tab Extra" w:cstheme="majorBidi"/>
-          <w:b/>
-          <w:sz w:val="36"/>
-          <w:szCs w:val="28"/>
-          <w:lang w:bidi="ta-IN"/>
-        </w:rPr>
-        <w:t>†</w:t>
-      </w:r>
-      <w:r>
-        <w:rPr>
-          <w:rFonts w:asciiTheme="majorBidi" w:hAnsiTheme="majorBidi" w:cstheme="majorBidi"/>
-          <w:color w:val="000000"/>
-          <w:szCs w:val="28"/>
-          <w:cs/>
-          <w:lang w:bidi="ta-IN"/>
-        </w:rPr>
-        <w:t>ரா</w:t>
-      </w:r>
-      <w:r>
-        <w:rPr>
-          <w:rFonts w:ascii="BRH Tamil Tab Extra" w:hAnsi="BRH Tamil Tab Extra" w:cstheme="majorBidi"/>
-          <w:b/>
-          <w:sz w:val="32"/>
-          <w:szCs w:val="28"/>
-          <w:lang w:bidi="ta-IN"/>
-        </w:rPr>
-        <w:t>…</w:t>
-      </w:r>
-      <w:r>
-        <w:rPr>
-          <w:rFonts w:asciiTheme="majorBidi" w:hAnsiTheme="majorBidi" w:cstheme="majorBidi"/>
-          <w:color w:val="000000"/>
-          <w:szCs w:val="28"/>
-          <w:cs/>
-          <w:lang w:bidi="ta-IN"/>
-        </w:rPr>
-        <w:t>ம் தி</w:t>
-      </w:r>
-      <w:r>
-        <w:rPr>
-          <w:rFonts w:ascii="Latha" w:hAnsi="Latha" w:cs="Latha"/>
-          <w:b/>
-          <w:bCs/>
-          <w:position w:val="-12"/>
-          <w:szCs w:val="28"/>
-          <w:cs/>
-          <w:lang w:bidi="ta-IN"/>
-        </w:rPr>
-        <w:t>3</w:t>
-      </w:r>
-      <w:r>
-        <w:rPr>
-          <w:rFonts w:asciiTheme="majorBidi" w:hAnsiTheme="majorBidi" w:cstheme="majorBidi"/>
-          <w:color w:val="000000"/>
-          <w:szCs w:val="28"/>
-          <w:cs/>
-          <w:lang w:bidi="ta-IN"/>
-        </w:rPr>
-        <w:t>வ</w:t>
-      </w:r>
-      <w:r>
-        <w:rPr>
-          <w:rFonts w:ascii="BRH Tamil Tab Extra" w:hAnsi="BRH Tamil Tab Extra" w:cstheme="majorBidi"/>
-          <w:b/>
-          <w:sz w:val="36"/>
-          <w:szCs w:val="28"/>
-          <w:lang w:bidi="ta-IN"/>
-        </w:rPr>
-        <w:t>‡</w:t>
-      </w:r>
-      <w:r>
-        <w:rPr>
-          <w:rFonts w:asciiTheme="majorBidi" w:hAnsiTheme="majorBidi" w:cstheme="majorBidi"/>
-          <w:color w:val="000000"/>
-          <w:szCs w:val="28"/>
-          <w:cs/>
-          <w:lang w:bidi="ta-IN"/>
-        </w:rPr>
-        <w:t xml:space="preserve">ம் </w:t>
-      </w:r>
       <w:r>
         <w:rPr>
           <w:rFonts w:asciiTheme="majorBidi" w:hAnsiTheme="majorBidi" w:cstheme="majorBidi"/>
@@ -24678,6 +24917,7 @@
         </w:rPr>
         <w:t>ரு</w:t>
       </w:r>
+      <w:proofErr w:type="gramEnd"/>
       <w:r>
         <w:rPr>
           <w:rFonts w:ascii="BRH Tamil Tab Extra" w:hAnsi="BRH Tamil Tab Extra" w:cstheme="majorBidi"/>
@@ -27857,18 +28097,7 @@
           <w:cs/>
           <w:lang w:bidi="ta-IN"/>
         </w:rPr>
-        <w:t xml:space="preserve">யோ </w:t>
-      </w:r>
-      <w:proofErr w:type="gramStart"/>
-      <w:r>
-        <w:rPr>
-          <w:rFonts w:asciiTheme="majorBidi" w:hAnsiTheme="majorBidi" w:cstheme="majorBidi"/>
-          <w:color w:val="000000"/>
-          <w:szCs w:val="28"/>
-          <w:cs/>
-          <w:lang w:bidi="ta-IN"/>
-        </w:rPr>
-        <w:t>நம</w:t>
+        <w:t>யோ நம</w:t>
       </w:r>
       <w:r>
         <w:rPr>
@@ -27882,7 +28111,6 @@
         </w:rPr>
         <w:t>:</w:t>
       </w:r>
-      <w:proofErr w:type="gramEnd"/>
       <w:r>
         <w:rPr>
           <w:rFonts w:asciiTheme="majorBidi" w:hAnsiTheme="majorBidi" w:cstheme="majorBidi"/>
@@ -33172,6 +33400,7 @@
         </w:rPr>
         <w:t>ப</w:t>
       </w:r>
+      <w:proofErr w:type="spellStart"/>
       <w:r>
         <w:rPr>
           <w:rFonts w:ascii="BRH Devanagari Extra" w:hAnsi="BRH Devanagari Extra" w:cstheme="majorBidi"/>
@@ -33182,6 +33411,7 @@
         </w:rPr>
         <w:t>óè</w:t>
       </w:r>
+      <w:proofErr w:type="spellEnd"/>
       <w:r>
         <w:rPr>
           <w:rFonts w:asciiTheme="majorBidi" w:hAnsiTheme="majorBidi" w:cstheme="majorBidi"/>
@@ -34320,19 +34550,9 @@
           <w:cs/>
           <w:lang w:bidi="ta-IN"/>
         </w:rPr>
-        <w:t xml:space="preserve"> ப்ரஸீ</w:t>
+        <w:t xml:space="preserve"> ப்ரஸீத</w:t>
       </w:r>
       <w:proofErr w:type="gramStart"/>
-      <w:r>
-        <w:rPr>
-          <w:rFonts w:asciiTheme="majorBidi" w:hAnsiTheme="majorBidi" w:cstheme="majorBidi"/>
-          <w:color w:val="000000"/>
-          <w:szCs w:val="28"/>
-          <w:cs/>
-          <w:lang w:bidi="ta-IN"/>
-        </w:rPr>
-        <w:t>த</w:t>
-      </w:r>
       <w:r>
         <w:rPr>
           <w:rFonts w:ascii="Latha" w:hAnsi="Latha" w:cs="Latha"/>
@@ -36467,6 +36687,15 @@
           <w:rFonts w:asciiTheme="majorBidi" w:hAnsiTheme="majorBidi" w:cstheme="majorBidi"/>
           <w:color w:val="000000"/>
           <w:szCs w:val="28"/>
+          <w:lang w:bidi="ta-IN"/>
+        </w:rPr>
+        <w:br/>
+      </w:r>
+      <w:r>
+        <w:rPr>
+          <w:rFonts w:asciiTheme="majorBidi" w:hAnsiTheme="majorBidi" w:cstheme="majorBidi"/>
+          <w:color w:val="000000"/>
+          <w:szCs w:val="28"/>
           <w:cs/>
           <w:lang w:bidi="ta-IN"/>
         </w:rPr>
@@ -38099,6 +38328,7 @@
         </w:rPr>
         <w:t>…</w:t>
       </w:r>
+      <w:proofErr w:type="spellStart"/>
       <w:r>
         <w:rPr>
           <w:rFonts w:ascii="BRH Devanagari Extra" w:hAnsi="BRH Devanagari Extra" w:cstheme="majorBidi"/>
@@ -38109,6 +38339,7 @@
         </w:rPr>
         <w:t>óè</w:t>
       </w:r>
+      <w:proofErr w:type="spellEnd"/>
       <w:r>
         <w:rPr>
           <w:rFonts w:ascii="BRH Tamil Tab Extra" w:hAnsi="BRH Tamil Tab Extra" w:cstheme="majorBidi"/>
@@ -38876,6 +39107,7 @@
         </w:rPr>
         <w:t>யஜூ</w:t>
       </w:r>
+      <w:proofErr w:type="spellStart"/>
       <w:r>
         <w:rPr>
           <w:rFonts w:ascii="BRH Devanagari Extra" w:hAnsi="BRH Devanagari Extra" w:cstheme="majorBidi"/>
@@ -38886,6 +39118,7 @@
         </w:rPr>
         <w:t>óè</w:t>
       </w:r>
+      <w:proofErr w:type="spellEnd"/>
       <w:r>
         <w:rPr>
           <w:rFonts w:ascii="BRH Tamil Tab Extra" w:hAnsi="BRH Tamil Tab Extra" w:cstheme="majorBidi"/>
@@ -38987,6 +39220,7 @@
         </w:rPr>
         <w:t>…</w:t>
       </w:r>
+      <w:proofErr w:type="spellStart"/>
       <w:r>
         <w:rPr>
           <w:rFonts w:ascii="BRH Devanagari Extra" w:hAnsi="BRH Devanagari Extra" w:cstheme="majorBidi"/>
@@ -38997,6 +39231,7 @@
         </w:rPr>
         <w:t>óè</w:t>
       </w:r>
+      <w:proofErr w:type="spellEnd"/>
       <w:r>
         <w:rPr>
           <w:rFonts w:ascii="BRH Tamil Tab Extra" w:hAnsi="BRH Tamil Tab Extra" w:cstheme="majorBidi"/>
@@ -41117,6 +41352,7 @@
         </w:rPr>
         <w:t>ஜ்ய</w:t>
       </w:r>
+      <w:proofErr w:type="spellStart"/>
       <w:r>
         <w:rPr>
           <w:rFonts w:ascii="BRH Devanagari Extra" w:hAnsi="BRH Devanagari Extra" w:cstheme="majorBidi"/>
@@ -41127,6 +41363,7 @@
         </w:rPr>
         <w:t>óè</w:t>
       </w:r>
+      <w:proofErr w:type="spellEnd"/>
       <w:r>
         <w:rPr>
           <w:rFonts w:asciiTheme="majorBidi" w:hAnsiTheme="majorBidi" w:cstheme="majorBidi"/>
@@ -41327,6 +41564,7 @@
         </w:rPr>
         <w:t>…</w:t>
       </w:r>
+      <w:proofErr w:type="spellStart"/>
       <w:r>
         <w:rPr>
           <w:rFonts w:ascii="BRH Devanagari Extra" w:hAnsi="BRH Devanagari Extra" w:cstheme="majorBidi"/>
@@ -41337,6 +41575,7 @@
         </w:rPr>
         <w:t>óè</w:t>
       </w:r>
+      <w:proofErr w:type="spellEnd"/>
       <w:r>
         <w:rPr>
           <w:rFonts w:ascii="BRH Tamil Tab Extra" w:hAnsi="BRH Tamil Tab Extra" w:cstheme="majorBidi"/>
@@ -41386,6 +41625,7 @@
         </w:rPr>
         <w:t>ஜ்ய</w:t>
       </w:r>
+      <w:proofErr w:type="spellStart"/>
       <w:r>
         <w:rPr>
           <w:rFonts w:ascii="BRH Devanagari Extra" w:hAnsi="BRH Devanagari Extra" w:cstheme="majorBidi"/>
@@ -41396,6 +41636,7 @@
         </w:rPr>
         <w:t>óè</w:t>
       </w:r>
+      <w:proofErr w:type="spellEnd"/>
       <w:r>
         <w:rPr>
           <w:rFonts w:asciiTheme="majorBidi" w:hAnsiTheme="majorBidi" w:cstheme="majorBidi"/>
@@ -41435,6 +41676,7 @@
         </w:rPr>
         <w:t>ர்ஷ்டிதா</w:t>
       </w:r>
+      <w:proofErr w:type="spellStart"/>
       <w:r>
         <w:rPr>
           <w:rFonts w:ascii="BRH Devanagari Extra" w:hAnsi="BRH Devanagari Extra" w:cstheme="majorBidi"/>
@@ -41445,6 +41687,7 @@
         </w:rPr>
         <w:t>óè</w:t>
       </w:r>
+      <w:proofErr w:type="spellEnd"/>
       <w:r>
         <w:rPr>
           <w:rFonts w:ascii="BRH Tamil Tab Extra" w:hAnsi="BRH Tamil Tab Extra" w:cstheme="majorBidi"/>
@@ -41868,7 +42111,7 @@
       <w:pPr>
         <w:pStyle w:val="Heading2"/>
       </w:pPr>
-      <w:bookmarkStart w:id="8" w:name="_Toc51235983"/>
+      <w:bookmarkStart w:id="7" w:name="_Toc51235983"/>
       <w:r>
         <w:t xml:space="preserve">Section </w:t>
       </w:r>
@@ -41928,7 +42171,7 @@
         </w:rPr>
         <w:t>னா</w:t>
       </w:r>
-      <w:bookmarkEnd w:id="8"/>
+      <w:bookmarkEnd w:id="7"/>
       <w:r>
         <w:rPr>
           <w:cs/>
@@ -45529,12 +45772,12 @@
       </w:r>
     </w:p>
     <w:sectPr>
-      <w:headerReference w:type="even" r:id="rId9"/>
-      <w:headerReference w:type="default" r:id="rId10"/>
-      <w:footerReference w:type="even" r:id="rId11"/>
-      <w:footerReference w:type="default" r:id="rId12"/>
-      <w:headerReference w:type="first" r:id="rId13"/>
-      <w:footerReference w:type="first" r:id="rId14"/>
+      <w:headerReference w:type="even" r:id="rId10"/>
+      <w:headerReference w:type="default" r:id="rId11"/>
+      <w:footerReference w:type="even" r:id="rId12"/>
+      <w:footerReference w:type="default" r:id="rId13"/>
+      <w:headerReference w:type="first" r:id="rId14"/>
+      <w:footerReference w:type="first" r:id="rId15"/>
       <w:pgSz w:w="12240" w:h="15840"/>
       <w:pgMar w:top="1152" w:right="720" w:bottom="720" w:left="1152" w:header="720" w:footer="720" w:gutter="0"/>
       <w:cols w:space="720"/>
@@ -45547,7 +45790,7 @@
 </file>
 
 <file path=word/endnotes.xml><?xml version="1.0" encoding="utf-8"?>
-<w:endnotes xmlns:wpc="http://schemas.microsoft.com/office/word/2010/wordprocessingCanvas" xmlns:mc="http://schemas.openxmlformats.org/markup-compatibility/2006" xmlns:o="urn:schemas-microsoft-com:office:office" xmlns:r="http://schemas.openxmlformats.org/officeDocument/2006/relationships" xmlns:m="http://schemas.openxmlformats.org/officeDocument/2006/math" xmlns:v="urn:schemas-microsoft-com:vml" xmlns:wp14="http://schemas.microsoft.com/office/word/2010/wordprocessingDrawing" xmlns:wp="http://schemas.openxmlformats.org/drawingml/2006/wordprocessingDrawing" xmlns:w10="urn:schemas-microsoft-com:office:word" xmlns:w="http://schemas.openxmlformats.org/wordprocessingml/2006/main" xmlns:w14="http://schemas.microsoft.com/office/word/2010/wordml" xmlns:w15="http://schemas.microsoft.com/office/word/2012/wordml" xmlns:wpg="http://schemas.microsoft.com/office/word/2010/wordprocessingGroup" xmlns:wpi="http://schemas.microsoft.com/office/word/2010/wordprocessingInk" xmlns:wne="http://schemas.microsoft.com/office/word/2006/wordml" xmlns:wps="http://schemas.microsoft.com/office/word/2010/wordprocessingShape" mc:Ignorable="w14 w15 wp14">
+<w:endnotes xmlns:wpc="http://schemas.microsoft.com/office/word/2010/wordprocessingCanvas" xmlns:cx="http://schemas.microsoft.com/office/drawing/2014/chartex" xmlns:cx1="http://schemas.microsoft.com/office/drawing/2015/9/8/chartex" xmlns:cx2="http://schemas.microsoft.com/office/drawing/2015/10/21/chartex" xmlns:cx3="http://schemas.microsoft.com/office/drawing/2016/5/9/chartex" xmlns:cx4="http://schemas.microsoft.com/office/drawing/2016/5/10/chartex" xmlns:cx5="http://schemas.microsoft.com/office/drawing/2016/5/11/chartex" xmlns:cx6="http://schemas.microsoft.com/office/drawing/2016/5/12/chartex" xmlns:cx7="http://schemas.microsoft.com/office/drawing/2016/5/13/chartex" xmlns:cx8="http://schemas.microsoft.com/office/drawing/2016/5/14/chartex" xmlns:mc="http://schemas.openxmlformats.org/markup-compatibility/2006" xmlns:aink="http://schemas.microsoft.com/office/drawing/2016/ink" xmlns:am3d="http://schemas.microsoft.com/office/drawing/2017/model3d" xmlns:o="urn:schemas-microsoft-com:office:office" xmlns:r="http://schemas.openxmlformats.org/officeDocument/2006/relationships" xmlns:m="http://schemas.openxmlformats.org/officeDocument/2006/math" xmlns:v="urn:schemas-microsoft-com:vml" xmlns:wp14="http://schemas.microsoft.com/office/word/2010/wordprocessingDrawing" xmlns:wp="http://schemas.openxmlformats.org/drawingml/2006/wordprocessingDrawing" xmlns:w10="urn:schemas-microsoft-com:office:word" xmlns:w="http://schemas.openxmlformats.org/wordprocessingml/2006/main" xmlns:w14="http://schemas.microsoft.com/office/word/2010/wordml" xmlns:w15="http://schemas.microsoft.com/office/word/2012/wordml" xmlns:w16cex="http://schemas.microsoft.com/office/word/2018/wordml/cex" xmlns:w16cid="http://schemas.microsoft.com/office/word/2016/wordml/cid" xmlns:w16="http://schemas.microsoft.com/office/word/2018/wordml" xmlns:w16sdtdh="http://schemas.microsoft.com/office/word/2020/wordml/sdtdatahash" xmlns:w16se="http://schemas.microsoft.com/office/word/2015/wordml/symex" xmlns:wpg="http://schemas.microsoft.com/office/word/2010/wordprocessingGroup" xmlns:wpi="http://schemas.microsoft.com/office/word/2010/wordprocessingInk" xmlns:wne="http://schemas.microsoft.com/office/word/2006/wordml" xmlns:wps="http://schemas.microsoft.com/office/word/2010/wordprocessingShape" mc:Ignorable="w14 w15 w16se w16cid w16 w16cex w16sdtdh wp14">
   <w:endnote w:type="separator" w:id="-1">
     <w:p>
       <w:pPr>
@@ -45572,7 +45815,7 @@
 </file>
 
 <file path=word/footer1.xml><?xml version="1.0" encoding="utf-8"?>
-<w:ftr xmlns:wpc="http://schemas.microsoft.com/office/word/2010/wordprocessingCanvas" xmlns:mc="http://schemas.openxmlformats.org/markup-compatibility/2006" xmlns:o="urn:schemas-microsoft-com:office:office" xmlns:r="http://schemas.openxmlformats.org/officeDocument/2006/relationships" xmlns:m="http://schemas.openxmlformats.org/officeDocument/2006/math" xmlns:v="urn:schemas-microsoft-com:vml" xmlns:wp14="http://schemas.microsoft.com/office/word/2010/wordprocessingDrawing" xmlns:wp="http://schemas.openxmlformats.org/drawingml/2006/wordprocessingDrawing" xmlns:w10="urn:schemas-microsoft-com:office:word" xmlns:w="http://schemas.openxmlformats.org/wordprocessingml/2006/main" xmlns:w14="http://schemas.microsoft.com/office/word/2010/wordml" xmlns:w15="http://schemas.microsoft.com/office/word/2012/wordml" xmlns:wpg="http://schemas.microsoft.com/office/word/2010/wordprocessingGroup" xmlns:wpi="http://schemas.microsoft.com/office/word/2010/wordprocessingInk" xmlns:wne="http://schemas.microsoft.com/office/word/2006/wordml" xmlns:wps="http://schemas.microsoft.com/office/word/2010/wordprocessingShape" mc:Ignorable="w14 w15 wp14">
+<w:ftr xmlns:wpc="http://schemas.microsoft.com/office/word/2010/wordprocessingCanvas" xmlns:cx="http://schemas.microsoft.com/office/drawing/2014/chartex" xmlns:cx1="http://schemas.microsoft.com/office/drawing/2015/9/8/chartex" xmlns:cx2="http://schemas.microsoft.com/office/drawing/2015/10/21/chartex" xmlns:cx3="http://schemas.microsoft.com/office/drawing/2016/5/9/chartex" xmlns:cx4="http://schemas.microsoft.com/office/drawing/2016/5/10/chartex" xmlns:cx5="http://schemas.microsoft.com/office/drawing/2016/5/11/chartex" xmlns:cx6="http://schemas.microsoft.com/office/drawing/2016/5/12/chartex" xmlns:cx7="http://schemas.microsoft.com/office/drawing/2016/5/13/chartex" xmlns:cx8="http://schemas.microsoft.com/office/drawing/2016/5/14/chartex" xmlns:mc="http://schemas.openxmlformats.org/markup-compatibility/2006" xmlns:aink="http://schemas.microsoft.com/office/drawing/2016/ink" xmlns:am3d="http://schemas.microsoft.com/office/drawing/2017/model3d" xmlns:o="urn:schemas-microsoft-com:office:office" xmlns:r="http://schemas.openxmlformats.org/officeDocument/2006/relationships" xmlns:m="http://schemas.openxmlformats.org/officeDocument/2006/math" xmlns:v="urn:schemas-microsoft-com:vml" xmlns:wp14="http://schemas.microsoft.com/office/word/2010/wordprocessingDrawing" xmlns:wp="http://schemas.openxmlformats.org/drawingml/2006/wordprocessingDrawing" xmlns:w10="urn:schemas-microsoft-com:office:word" xmlns:w="http://schemas.openxmlformats.org/wordprocessingml/2006/main" xmlns:w14="http://schemas.microsoft.com/office/word/2010/wordml" xmlns:w15="http://schemas.microsoft.com/office/word/2012/wordml" xmlns:w16cex="http://schemas.microsoft.com/office/word/2018/wordml/cex" xmlns:w16cid="http://schemas.microsoft.com/office/word/2016/wordml/cid" xmlns:w16="http://schemas.microsoft.com/office/word/2018/wordml" xmlns:w16sdtdh="http://schemas.microsoft.com/office/word/2020/wordml/sdtdatahash" xmlns:w16se="http://schemas.microsoft.com/office/word/2015/wordml/symex" xmlns:wpg="http://schemas.microsoft.com/office/word/2010/wordprocessingGroup" xmlns:wpi="http://schemas.microsoft.com/office/word/2010/wordprocessingInk" xmlns:wne="http://schemas.microsoft.com/office/word/2006/wordml" xmlns:wps="http://schemas.microsoft.com/office/word/2010/wordprocessingShape" mc:Ignorable="w14 w15 w16se w16cid w16 w16cex w16sdtdh wp14">
   <w:p>
     <w:pPr>
       <w:pStyle w:val="Footer"/>
@@ -45734,7 +45977,7 @@
 </file>
 
 <file path=word/footer2.xml><?xml version="1.0" encoding="utf-8"?>
-<w:ftr xmlns:wpc="http://schemas.microsoft.com/office/word/2010/wordprocessingCanvas" xmlns:mc="http://schemas.openxmlformats.org/markup-compatibility/2006" xmlns:o="urn:schemas-microsoft-com:office:office" xmlns:r="http://schemas.openxmlformats.org/officeDocument/2006/relationships" xmlns:m="http://schemas.openxmlformats.org/officeDocument/2006/math" xmlns:v="urn:schemas-microsoft-com:vml" xmlns:wp14="http://schemas.microsoft.com/office/word/2010/wordprocessingDrawing" xmlns:wp="http://schemas.openxmlformats.org/drawingml/2006/wordprocessingDrawing" xmlns:w10="urn:schemas-microsoft-com:office:word" xmlns:w="http://schemas.openxmlformats.org/wordprocessingml/2006/main" xmlns:w14="http://schemas.microsoft.com/office/word/2010/wordml" xmlns:w15="http://schemas.microsoft.com/office/word/2012/wordml" xmlns:wpg="http://schemas.microsoft.com/office/word/2010/wordprocessingGroup" xmlns:wpi="http://schemas.microsoft.com/office/word/2010/wordprocessingInk" xmlns:wne="http://schemas.microsoft.com/office/word/2006/wordml" xmlns:wps="http://schemas.microsoft.com/office/word/2010/wordprocessingShape" mc:Ignorable="w14 w15 wp14">
+<w:ftr xmlns:wpc="http://schemas.microsoft.com/office/word/2010/wordprocessingCanvas" xmlns:cx="http://schemas.microsoft.com/office/drawing/2014/chartex" xmlns:cx1="http://schemas.microsoft.com/office/drawing/2015/9/8/chartex" xmlns:cx2="http://schemas.microsoft.com/office/drawing/2015/10/21/chartex" xmlns:cx3="http://schemas.microsoft.com/office/drawing/2016/5/9/chartex" xmlns:cx4="http://schemas.microsoft.com/office/drawing/2016/5/10/chartex" xmlns:cx5="http://schemas.microsoft.com/office/drawing/2016/5/11/chartex" xmlns:cx6="http://schemas.microsoft.com/office/drawing/2016/5/12/chartex" xmlns:cx7="http://schemas.microsoft.com/office/drawing/2016/5/13/chartex" xmlns:cx8="http://schemas.microsoft.com/office/drawing/2016/5/14/chartex" xmlns:mc="http://schemas.openxmlformats.org/markup-compatibility/2006" xmlns:aink="http://schemas.microsoft.com/office/drawing/2016/ink" xmlns:am3d="http://schemas.microsoft.com/office/drawing/2017/model3d" xmlns:o="urn:schemas-microsoft-com:office:office" xmlns:r="http://schemas.openxmlformats.org/officeDocument/2006/relationships" xmlns:m="http://schemas.openxmlformats.org/officeDocument/2006/math" xmlns:v="urn:schemas-microsoft-com:vml" xmlns:wp14="http://schemas.microsoft.com/office/word/2010/wordprocessingDrawing" xmlns:wp="http://schemas.openxmlformats.org/drawingml/2006/wordprocessingDrawing" xmlns:w10="urn:schemas-microsoft-com:office:word" xmlns:w="http://schemas.openxmlformats.org/wordprocessingml/2006/main" xmlns:w14="http://schemas.microsoft.com/office/word/2010/wordml" xmlns:w15="http://schemas.microsoft.com/office/word/2012/wordml" xmlns:w16cex="http://schemas.microsoft.com/office/word/2018/wordml/cex" xmlns:w16cid="http://schemas.microsoft.com/office/word/2016/wordml/cid" xmlns:w16="http://schemas.microsoft.com/office/word/2018/wordml" xmlns:w16sdtdh="http://schemas.microsoft.com/office/word/2020/wordml/sdtdatahash" xmlns:w16se="http://schemas.microsoft.com/office/word/2015/wordml/symex" xmlns:wpg="http://schemas.microsoft.com/office/word/2010/wordprocessingGroup" xmlns:wpi="http://schemas.microsoft.com/office/word/2010/wordprocessingInk" xmlns:wne="http://schemas.microsoft.com/office/word/2006/wordml" xmlns:wps="http://schemas.microsoft.com/office/word/2010/wordprocessingShape" mc:Ignorable="w14 w15 w16se w16cid w16 w16cex w16sdtdh wp14">
   <w:p>
     <w:pPr>
       <w:pStyle w:val="Footer"/>
@@ -45896,14 +46139,13 @@
 </file>
 
 <file path=word/footer3.xml><?xml version="1.0" encoding="utf-8"?>
-<w:ftr xmlns:wpc="http://schemas.microsoft.com/office/word/2010/wordprocessingCanvas" xmlns:mc="http://schemas.openxmlformats.org/markup-compatibility/2006" xmlns:o="urn:schemas-microsoft-com:office:office" xmlns:r="http://schemas.openxmlformats.org/officeDocument/2006/relationships" xmlns:m="http://schemas.openxmlformats.org/officeDocument/2006/math" xmlns:v="urn:schemas-microsoft-com:vml" xmlns:wp14="http://schemas.microsoft.com/office/word/2010/wordprocessingDrawing" xmlns:wp="http://schemas.openxmlformats.org/drawingml/2006/wordprocessingDrawing" xmlns:w10="urn:schemas-microsoft-com:office:word" xmlns:w="http://schemas.openxmlformats.org/wordprocessingml/2006/main" xmlns:w14="http://schemas.microsoft.com/office/word/2010/wordml" xmlns:w15="http://schemas.microsoft.com/office/word/2012/wordml" xmlns:wpg="http://schemas.microsoft.com/office/word/2010/wordprocessingGroup" xmlns:wpi="http://schemas.microsoft.com/office/word/2010/wordprocessingInk" xmlns:wne="http://schemas.microsoft.com/office/word/2006/wordml" xmlns:wps="http://schemas.microsoft.com/office/word/2010/wordprocessingShape" mc:Ignorable="w14 w15 wp14">
+<w:ftr xmlns:wpc="http://schemas.microsoft.com/office/word/2010/wordprocessingCanvas" xmlns:cx="http://schemas.microsoft.com/office/drawing/2014/chartex" xmlns:cx1="http://schemas.microsoft.com/office/drawing/2015/9/8/chartex" xmlns:cx2="http://schemas.microsoft.com/office/drawing/2015/10/21/chartex" xmlns:cx3="http://schemas.microsoft.com/office/drawing/2016/5/9/chartex" xmlns:cx4="http://schemas.microsoft.com/office/drawing/2016/5/10/chartex" xmlns:cx5="http://schemas.microsoft.com/office/drawing/2016/5/11/chartex" xmlns:cx6="http://schemas.microsoft.com/office/drawing/2016/5/12/chartex" xmlns:cx7="http://schemas.microsoft.com/office/drawing/2016/5/13/chartex" xmlns:cx8="http://schemas.microsoft.com/office/drawing/2016/5/14/chartex" xmlns:mc="http://schemas.openxmlformats.org/markup-compatibility/2006" xmlns:aink="http://schemas.microsoft.com/office/drawing/2016/ink" xmlns:am3d="http://schemas.microsoft.com/office/drawing/2017/model3d" xmlns:o="urn:schemas-microsoft-com:office:office" xmlns:r="http://schemas.openxmlformats.org/officeDocument/2006/relationships" xmlns:m="http://schemas.openxmlformats.org/officeDocument/2006/math" xmlns:v="urn:schemas-microsoft-com:vml" xmlns:wp14="http://schemas.microsoft.com/office/word/2010/wordprocessingDrawing" xmlns:wp="http://schemas.openxmlformats.org/drawingml/2006/wordprocessingDrawing" xmlns:w10="urn:schemas-microsoft-com:office:word" xmlns:w="http://schemas.openxmlformats.org/wordprocessingml/2006/main" xmlns:w14="http://schemas.microsoft.com/office/word/2010/wordml" xmlns:w15="http://schemas.microsoft.com/office/word/2012/wordml" xmlns:w16cex="http://schemas.microsoft.com/office/word/2018/wordml/cex" xmlns:w16cid="http://schemas.microsoft.com/office/word/2016/wordml/cid" xmlns:w16="http://schemas.microsoft.com/office/word/2018/wordml" xmlns:w16sdtdh="http://schemas.microsoft.com/office/word/2020/wordml/sdtdatahash" xmlns:w16se="http://schemas.microsoft.com/office/word/2015/wordml/symex" xmlns:wpg="http://schemas.microsoft.com/office/word/2010/wordprocessingGroup" xmlns:wpi="http://schemas.microsoft.com/office/word/2010/wordprocessingInk" xmlns:wne="http://schemas.microsoft.com/office/word/2006/wordml" xmlns:wps="http://schemas.microsoft.com/office/word/2010/wordprocessingShape" mc:Ignorable="w14 w15 w16se w16cid w16 w16cex w16sdtdh wp14">
   <w:p>
     <w:pPr>
       <w:pBdr>
         <w:top w:val="single" w:sz="4" w:space="1" w:color="auto"/>
       </w:pBdr>
       <w:spacing w:line="240" w:lineRule="auto"/>
-      <w:jc w:val="right"/>
       <w:rPr>
         <w:rFonts w:cs="Arial"/>
       </w:rPr>
@@ -45993,14 +46235,7 @@
         <w:rFonts w:cs="Arial"/>
         <w:sz w:val="33"/>
       </w:rPr>
-      <w:t xml:space="preserve">         </w:t>
-    </w:r>
-    <w:r>
-      <w:rPr>
-        <w:rFonts w:cs="Arial"/>
-        <w:sz w:val="33"/>
-      </w:rPr>
-      <w:t xml:space="preserve"> </w:t>
+      <w:t xml:space="preserve">       </w:t>
     </w:r>
     <w:r>
       <w:rPr>
@@ -46010,7 +46245,47 @@
         <w:sz w:val="32"/>
         <w:szCs w:val="32"/>
       </w:rPr>
-      <w:t>August 31, 2020</w:t>
+      <w:t>November</w:t>
+    </w:r>
+    <w:r>
+      <w:rPr>
+        <w:rFonts w:cs="Arial"/>
+        <w:b/>
+        <w:bCs/>
+        <w:sz w:val="32"/>
+        <w:szCs w:val="32"/>
+      </w:rPr>
+      <w:t xml:space="preserve"> 3</w:t>
+    </w:r>
+    <w:r>
+      <w:rPr>
+        <w:rFonts w:cs="Arial"/>
+        <w:b/>
+        <w:bCs/>
+        <w:sz w:val="32"/>
+        <w:szCs w:val="32"/>
+      </w:rPr>
+      <w:t>0</w:t>
+    </w:r>
+    <w:r>
+      <w:rPr>
+        <w:rFonts w:cs="Arial"/>
+        <w:b/>
+        <w:bCs/>
+        <w:sz w:val="32"/>
+        <w:szCs w:val="32"/>
+      </w:rPr>
+      <w:t>, 202</w:t>
+    </w:r>
+    <w:r>
+      <w:rPr>
+        <w:rFonts w:cs="Arial"/>
+        <w:b/>
+        <w:bCs/>
+        <w:sz w:val="32"/>
+        <w:szCs w:val="32"/>
+      </w:rPr>
+      <w:t>1</w:t>
     </w:r>
   </w:p>
   <w:p>
@@ -46025,7 +46300,7 @@
 </file>
 
 <file path=word/footnotes.xml><?xml version="1.0" encoding="utf-8"?>
-<w:footnotes xmlns:wpc="http://schemas.microsoft.com/office/word/2010/wordprocessingCanvas" xmlns:mc="http://schemas.openxmlformats.org/markup-compatibility/2006" xmlns:o="urn:schemas-microsoft-com:office:office" xmlns:r="http://schemas.openxmlformats.org/officeDocument/2006/relationships" xmlns:m="http://schemas.openxmlformats.org/officeDocument/2006/math" xmlns:v="urn:schemas-microsoft-com:vml" xmlns:wp14="http://schemas.microsoft.com/office/word/2010/wordprocessingDrawing" xmlns:wp="http://schemas.openxmlformats.org/drawingml/2006/wordprocessingDrawing" xmlns:w10="urn:schemas-microsoft-com:office:word" xmlns:w="http://schemas.openxmlformats.org/wordprocessingml/2006/main" xmlns:w14="http://schemas.microsoft.com/office/word/2010/wordml" xmlns:w15="http://schemas.microsoft.com/office/word/2012/wordml" xmlns:wpg="http://schemas.microsoft.com/office/word/2010/wordprocessingGroup" xmlns:wpi="http://schemas.microsoft.com/office/word/2010/wordprocessingInk" xmlns:wne="http://schemas.microsoft.com/office/word/2006/wordml" xmlns:wps="http://schemas.microsoft.com/office/word/2010/wordprocessingShape" mc:Ignorable="w14 w15 wp14">
+<w:footnotes xmlns:wpc="http://schemas.microsoft.com/office/word/2010/wordprocessingCanvas" xmlns:cx="http://schemas.microsoft.com/office/drawing/2014/chartex" xmlns:cx1="http://schemas.microsoft.com/office/drawing/2015/9/8/chartex" xmlns:cx2="http://schemas.microsoft.com/office/drawing/2015/10/21/chartex" xmlns:cx3="http://schemas.microsoft.com/office/drawing/2016/5/9/chartex" xmlns:cx4="http://schemas.microsoft.com/office/drawing/2016/5/10/chartex" xmlns:cx5="http://schemas.microsoft.com/office/drawing/2016/5/11/chartex" xmlns:cx6="http://schemas.microsoft.com/office/drawing/2016/5/12/chartex" xmlns:cx7="http://schemas.microsoft.com/office/drawing/2016/5/13/chartex" xmlns:cx8="http://schemas.microsoft.com/office/drawing/2016/5/14/chartex" xmlns:mc="http://schemas.openxmlformats.org/markup-compatibility/2006" xmlns:aink="http://schemas.microsoft.com/office/drawing/2016/ink" xmlns:am3d="http://schemas.microsoft.com/office/drawing/2017/model3d" xmlns:o="urn:schemas-microsoft-com:office:office" xmlns:r="http://schemas.openxmlformats.org/officeDocument/2006/relationships" xmlns:m="http://schemas.openxmlformats.org/officeDocument/2006/math" xmlns:v="urn:schemas-microsoft-com:vml" xmlns:wp14="http://schemas.microsoft.com/office/word/2010/wordprocessingDrawing" xmlns:wp="http://schemas.openxmlformats.org/drawingml/2006/wordprocessingDrawing" xmlns:w10="urn:schemas-microsoft-com:office:word" xmlns:w="http://schemas.openxmlformats.org/wordprocessingml/2006/main" xmlns:w14="http://schemas.microsoft.com/office/word/2010/wordml" xmlns:w15="http://schemas.microsoft.com/office/word/2012/wordml" xmlns:w16cex="http://schemas.microsoft.com/office/word/2018/wordml/cex" xmlns:w16cid="http://schemas.microsoft.com/office/word/2016/wordml/cid" xmlns:w16="http://schemas.microsoft.com/office/word/2018/wordml" xmlns:w16sdtdh="http://schemas.microsoft.com/office/word/2020/wordml/sdtdatahash" xmlns:w16se="http://schemas.microsoft.com/office/word/2015/wordml/symex" xmlns:wpg="http://schemas.microsoft.com/office/word/2010/wordprocessingGroup" xmlns:wpi="http://schemas.microsoft.com/office/word/2010/wordprocessingInk" xmlns:wne="http://schemas.microsoft.com/office/word/2006/wordml" xmlns:wps="http://schemas.microsoft.com/office/word/2010/wordprocessingShape" mc:Ignorable="w14 w15 w16se w16cid w16 w16cex w16sdtdh wp14">
   <w:footnote w:type="separator" w:id="-1">
     <w:p>
       <w:pPr>
@@ -46050,7 +46325,7 @@
 </file>
 
 <file path=word/header1.xml><?xml version="1.0" encoding="utf-8"?>
-<w:hdr xmlns:wpc="http://schemas.microsoft.com/office/word/2010/wordprocessingCanvas" xmlns:mc="http://schemas.openxmlformats.org/markup-compatibility/2006" xmlns:o="urn:schemas-microsoft-com:office:office" xmlns:r="http://schemas.openxmlformats.org/officeDocument/2006/relationships" xmlns:m="http://schemas.openxmlformats.org/officeDocument/2006/math" xmlns:v="urn:schemas-microsoft-com:vml" xmlns:wp14="http://schemas.microsoft.com/office/word/2010/wordprocessingDrawing" xmlns:wp="http://schemas.openxmlformats.org/drawingml/2006/wordprocessingDrawing" xmlns:w10="urn:schemas-microsoft-com:office:word" xmlns:w="http://schemas.openxmlformats.org/wordprocessingml/2006/main" xmlns:w14="http://schemas.microsoft.com/office/word/2010/wordml" xmlns:w15="http://schemas.microsoft.com/office/word/2012/wordml" xmlns:wpg="http://schemas.microsoft.com/office/word/2010/wordprocessingGroup" xmlns:wpi="http://schemas.microsoft.com/office/word/2010/wordprocessingInk" xmlns:wne="http://schemas.microsoft.com/office/word/2006/wordml" xmlns:wps="http://schemas.microsoft.com/office/word/2010/wordprocessingShape" mc:Ignorable="w14 w15 wp14">
+<w:hdr xmlns:wpc="http://schemas.microsoft.com/office/word/2010/wordprocessingCanvas" xmlns:cx="http://schemas.microsoft.com/office/drawing/2014/chartex" xmlns:cx1="http://schemas.microsoft.com/office/drawing/2015/9/8/chartex" xmlns:cx2="http://schemas.microsoft.com/office/drawing/2015/10/21/chartex" xmlns:cx3="http://schemas.microsoft.com/office/drawing/2016/5/9/chartex" xmlns:cx4="http://schemas.microsoft.com/office/drawing/2016/5/10/chartex" xmlns:cx5="http://schemas.microsoft.com/office/drawing/2016/5/11/chartex" xmlns:cx6="http://schemas.microsoft.com/office/drawing/2016/5/12/chartex" xmlns:cx7="http://schemas.microsoft.com/office/drawing/2016/5/13/chartex" xmlns:cx8="http://schemas.microsoft.com/office/drawing/2016/5/14/chartex" xmlns:mc="http://schemas.openxmlformats.org/markup-compatibility/2006" xmlns:aink="http://schemas.microsoft.com/office/drawing/2016/ink" xmlns:am3d="http://schemas.microsoft.com/office/drawing/2017/model3d" xmlns:o="urn:schemas-microsoft-com:office:office" xmlns:r="http://schemas.openxmlformats.org/officeDocument/2006/relationships" xmlns:m="http://schemas.openxmlformats.org/officeDocument/2006/math" xmlns:v="urn:schemas-microsoft-com:vml" xmlns:wp14="http://schemas.microsoft.com/office/word/2010/wordprocessingDrawing" xmlns:wp="http://schemas.openxmlformats.org/drawingml/2006/wordprocessingDrawing" xmlns:w10="urn:schemas-microsoft-com:office:word" xmlns:w="http://schemas.openxmlformats.org/wordprocessingml/2006/main" xmlns:w14="http://schemas.microsoft.com/office/word/2010/wordml" xmlns:w15="http://schemas.microsoft.com/office/word/2012/wordml" xmlns:w16cex="http://schemas.microsoft.com/office/word/2018/wordml/cex" xmlns:w16cid="http://schemas.microsoft.com/office/word/2016/wordml/cid" xmlns:w16="http://schemas.microsoft.com/office/word/2018/wordml" xmlns:w16sdtdh="http://schemas.microsoft.com/office/word/2020/wordml/sdtdatahash" xmlns:w16se="http://schemas.microsoft.com/office/word/2015/wordml/symex" xmlns:wpg="http://schemas.microsoft.com/office/word/2010/wordprocessingGroup" xmlns:wpi="http://schemas.microsoft.com/office/word/2010/wordprocessingInk" xmlns:wne="http://schemas.microsoft.com/office/word/2006/wordml" xmlns:wps="http://schemas.microsoft.com/office/word/2010/wordprocessingShape" mc:Ignorable="w14 w15 w16se w16cid w16 w16cex w16sdtdh wp14">
   <w:p>
     <w:pPr>
       <w:pStyle w:val="Header"/>
@@ -46063,7 +46338,7 @@
 </file>
 
 <file path=word/header2.xml><?xml version="1.0" encoding="utf-8"?>
-<w:hdr xmlns:wpc="http://schemas.microsoft.com/office/word/2010/wordprocessingCanvas" xmlns:mc="http://schemas.openxmlformats.org/markup-compatibility/2006" xmlns:o="urn:schemas-microsoft-com:office:office" xmlns:r="http://schemas.openxmlformats.org/officeDocument/2006/relationships" xmlns:m="http://schemas.openxmlformats.org/officeDocument/2006/math" xmlns:v="urn:schemas-microsoft-com:vml" xmlns:wp14="http://schemas.microsoft.com/office/word/2010/wordprocessingDrawing" xmlns:wp="http://schemas.openxmlformats.org/drawingml/2006/wordprocessingDrawing" xmlns:w10="urn:schemas-microsoft-com:office:word" xmlns:w="http://schemas.openxmlformats.org/wordprocessingml/2006/main" xmlns:w14="http://schemas.microsoft.com/office/word/2010/wordml" xmlns:w15="http://schemas.microsoft.com/office/word/2012/wordml" xmlns:wpg="http://schemas.microsoft.com/office/word/2010/wordprocessingGroup" xmlns:wpi="http://schemas.microsoft.com/office/word/2010/wordprocessingInk" xmlns:wne="http://schemas.microsoft.com/office/word/2006/wordml" xmlns:wps="http://schemas.microsoft.com/office/word/2010/wordprocessingShape" mc:Ignorable="w14 w15 wp14">
+<w:hdr xmlns:wpc="http://schemas.microsoft.com/office/word/2010/wordprocessingCanvas" xmlns:cx="http://schemas.microsoft.com/office/drawing/2014/chartex" xmlns:cx1="http://schemas.microsoft.com/office/drawing/2015/9/8/chartex" xmlns:cx2="http://schemas.microsoft.com/office/drawing/2015/10/21/chartex" xmlns:cx3="http://schemas.microsoft.com/office/drawing/2016/5/9/chartex" xmlns:cx4="http://schemas.microsoft.com/office/drawing/2016/5/10/chartex" xmlns:cx5="http://schemas.microsoft.com/office/drawing/2016/5/11/chartex" xmlns:cx6="http://schemas.microsoft.com/office/drawing/2016/5/12/chartex" xmlns:cx7="http://schemas.microsoft.com/office/drawing/2016/5/13/chartex" xmlns:cx8="http://schemas.microsoft.com/office/drawing/2016/5/14/chartex" xmlns:mc="http://schemas.openxmlformats.org/markup-compatibility/2006" xmlns:aink="http://schemas.microsoft.com/office/drawing/2016/ink" xmlns:am3d="http://schemas.microsoft.com/office/drawing/2017/model3d" xmlns:o="urn:schemas-microsoft-com:office:office" xmlns:r="http://schemas.openxmlformats.org/officeDocument/2006/relationships" xmlns:m="http://schemas.openxmlformats.org/officeDocument/2006/math" xmlns:v="urn:schemas-microsoft-com:vml" xmlns:wp14="http://schemas.microsoft.com/office/word/2010/wordprocessingDrawing" xmlns:wp="http://schemas.openxmlformats.org/drawingml/2006/wordprocessingDrawing" xmlns:w10="urn:schemas-microsoft-com:office:word" xmlns:w="http://schemas.openxmlformats.org/wordprocessingml/2006/main" xmlns:w14="http://schemas.microsoft.com/office/word/2010/wordml" xmlns:w15="http://schemas.microsoft.com/office/word/2012/wordml" xmlns:w16cex="http://schemas.microsoft.com/office/word/2018/wordml/cex" xmlns:w16cid="http://schemas.microsoft.com/office/word/2016/wordml/cid" xmlns:w16="http://schemas.microsoft.com/office/word/2018/wordml" xmlns:w16sdtdh="http://schemas.microsoft.com/office/word/2020/wordml/sdtdatahash" xmlns:w16se="http://schemas.microsoft.com/office/word/2015/wordml/symex" xmlns:wpg="http://schemas.microsoft.com/office/word/2010/wordprocessingGroup" xmlns:wpi="http://schemas.microsoft.com/office/word/2010/wordprocessingInk" xmlns:wne="http://schemas.microsoft.com/office/word/2006/wordml" xmlns:wps="http://schemas.microsoft.com/office/word/2010/wordprocessingShape" mc:Ignorable="w14 w15 w16se w16cid w16 w16cex w16sdtdh wp14">
   <w:p>
     <w:pPr>
       <w:pStyle w:val="Header"/>
@@ -46076,7 +46351,7 @@
 </file>
 
 <file path=word/header3.xml><?xml version="1.0" encoding="utf-8"?>
-<w:hdr xmlns:wpc="http://schemas.microsoft.com/office/word/2010/wordprocessingCanvas" xmlns:mc="http://schemas.openxmlformats.org/markup-compatibility/2006" xmlns:o="urn:schemas-microsoft-com:office:office" xmlns:r="http://schemas.openxmlformats.org/officeDocument/2006/relationships" xmlns:m="http://schemas.openxmlformats.org/officeDocument/2006/math" xmlns:v="urn:schemas-microsoft-com:vml" xmlns:wp14="http://schemas.microsoft.com/office/word/2010/wordprocessingDrawing" xmlns:wp="http://schemas.openxmlformats.org/drawingml/2006/wordprocessingDrawing" xmlns:w10="urn:schemas-microsoft-com:office:word" xmlns:w="http://schemas.openxmlformats.org/wordprocessingml/2006/main" xmlns:w14="http://schemas.microsoft.com/office/word/2010/wordml" xmlns:w15="http://schemas.microsoft.com/office/word/2012/wordml" xmlns:wpg="http://schemas.microsoft.com/office/word/2010/wordprocessingGroup" xmlns:wpi="http://schemas.microsoft.com/office/word/2010/wordprocessingInk" xmlns:wne="http://schemas.microsoft.com/office/word/2006/wordml" xmlns:wps="http://schemas.microsoft.com/office/word/2010/wordprocessingShape" mc:Ignorable="w14 w15 wp14">
+<w:hdr xmlns:wpc="http://schemas.microsoft.com/office/word/2010/wordprocessingCanvas" xmlns:cx="http://schemas.microsoft.com/office/drawing/2014/chartex" xmlns:cx1="http://schemas.microsoft.com/office/drawing/2015/9/8/chartex" xmlns:cx2="http://schemas.microsoft.com/office/drawing/2015/10/21/chartex" xmlns:cx3="http://schemas.microsoft.com/office/drawing/2016/5/9/chartex" xmlns:cx4="http://schemas.microsoft.com/office/drawing/2016/5/10/chartex" xmlns:cx5="http://schemas.microsoft.com/office/drawing/2016/5/11/chartex" xmlns:cx6="http://schemas.microsoft.com/office/drawing/2016/5/12/chartex" xmlns:cx7="http://schemas.microsoft.com/office/drawing/2016/5/13/chartex" xmlns:cx8="http://schemas.microsoft.com/office/drawing/2016/5/14/chartex" xmlns:mc="http://schemas.openxmlformats.org/markup-compatibility/2006" xmlns:aink="http://schemas.microsoft.com/office/drawing/2016/ink" xmlns:am3d="http://schemas.microsoft.com/office/drawing/2017/model3d" xmlns:o="urn:schemas-microsoft-com:office:office" xmlns:r="http://schemas.openxmlformats.org/officeDocument/2006/relationships" xmlns:m="http://schemas.openxmlformats.org/officeDocument/2006/math" xmlns:v="urn:schemas-microsoft-com:vml" xmlns:wp14="http://schemas.microsoft.com/office/word/2010/wordprocessingDrawing" xmlns:wp="http://schemas.openxmlformats.org/drawingml/2006/wordprocessingDrawing" xmlns:w10="urn:schemas-microsoft-com:office:word" xmlns:w="http://schemas.openxmlformats.org/wordprocessingml/2006/main" xmlns:w14="http://schemas.microsoft.com/office/word/2010/wordml" xmlns:w15="http://schemas.microsoft.com/office/word/2012/wordml" xmlns:w16cex="http://schemas.microsoft.com/office/word/2018/wordml/cex" xmlns:w16cid="http://schemas.microsoft.com/office/word/2016/wordml/cid" xmlns:w16="http://schemas.microsoft.com/office/word/2018/wordml" xmlns:w16sdtdh="http://schemas.microsoft.com/office/word/2020/wordml/sdtdatahash" xmlns:w16se="http://schemas.microsoft.com/office/word/2015/wordml/symex" xmlns:wpg="http://schemas.microsoft.com/office/word/2010/wordprocessingGroup" xmlns:wpi="http://schemas.microsoft.com/office/word/2010/wordprocessingInk" xmlns:wne="http://schemas.microsoft.com/office/word/2006/wordml" xmlns:wps="http://schemas.microsoft.com/office/word/2010/wordprocessingShape" mc:Ignorable="w14 w15 w16se w16cid w16 w16cex w16sdtdh wp14">
   <w:p>
     <w:pPr>
       <w:pStyle w:val="Header"/>
@@ -46089,8 +46364,8 @@
 </file>
 
 <file path=word/numbering.xml><?xml version="1.0" encoding="utf-8"?>
-<w:numbering xmlns:wpc="http://schemas.microsoft.com/office/word/2010/wordprocessingCanvas" xmlns:mc="http://schemas.openxmlformats.org/markup-compatibility/2006" xmlns:o="urn:schemas-microsoft-com:office:office" xmlns:r="http://schemas.openxmlformats.org/officeDocument/2006/relationships" xmlns:m="http://schemas.openxmlformats.org/officeDocument/2006/math" xmlns:v="urn:schemas-microsoft-com:vml" xmlns:wp14="http://schemas.microsoft.com/office/word/2010/wordprocessingDrawing" xmlns:wp="http://schemas.openxmlformats.org/drawingml/2006/wordprocessingDrawing" xmlns:w10="urn:schemas-microsoft-com:office:word" xmlns:w="http://schemas.openxmlformats.org/wordprocessingml/2006/main" xmlns:w14="http://schemas.microsoft.com/office/word/2010/wordml" xmlns:w15="http://schemas.microsoft.com/office/word/2012/wordml" xmlns:wpg="http://schemas.microsoft.com/office/word/2010/wordprocessingGroup" xmlns:wpi="http://schemas.microsoft.com/office/word/2010/wordprocessingInk" xmlns:wne="http://schemas.microsoft.com/office/word/2006/wordml" xmlns:wps="http://schemas.microsoft.com/office/word/2010/wordprocessingShape" mc:Ignorable="w14 w15 wp14">
-  <w:abstractNum w:abstractNumId="0">
+<w:numbering xmlns:wpc="http://schemas.microsoft.com/office/word/2010/wordprocessingCanvas" xmlns:cx="http://schemas.microsoft.com/office/drawing/2014/chartex" xmlns:cx1="http://schemas.microsoft.com/office/drawing/2015/9/8/chartex" xmlns:cx2="http://schemas.microsoft.com/office/drawing/2015/10/21/chartex" xmlns:cx3="http://schemas.microsoft.com/office/drawing/2016/5/9/chartex" xmlns:cx4="http://schemas.microsoft.com/office/drawing/2016/5/10/chartex" xmlns:cx5="http://schemas.microsoft.com/office/drawing/2016/5/11/chartex" xmlns:cx6="http://schemas.microsoft.com/office/drawing/2016/5/12/chartex" xmlns:cx7="http://schemas.microsoft.com/office/drawing/2016/5/13/chartex" xmlns:cx8="http://schemas.microsoft.com/office/drawing/2016/5/14/chartex" xmlns:mc="http://schemas.openxmlformats.org/markup-compatibility/2006" xmlns:aink="http://schemas.microsoft.com/office/drawing/2016/ink" xmlns:am3d="http://schemas.microsoft.com/office/drawing/2017/model3d" xmlns:o="urn:schemas-microsoft-com:office:office" xmlns:r="http://schemas.openxmlformats.org/officeDocument/2006/relationships" xmlns:m="http://schemas.openxmlformats.org/officeDocument/2006/math" xmlns:v="urn:schemas-microsoft-com:vml" xmlns:wp14="http://schemas.microsoft.com/office/word/2010/wordprocessingDrawing" xmlns:wp="http://schemas.openxmlformats.org/drawingml/2006/wordprocessingDrawing" xmlns:w10="urn:schemas-microsoft-com:office:word" xmlns:w="http://schemas.openxmlformats.org/wordprocessingml/2006/main" xmlns:w14="http://schemas.microsoft.com/office/word/2010/wordml" xmlns:w15="http://schemas.microsoft.com/office/word/2012/wordml" xmlns:w16cex="http://schemas.microsoft.com/office/word/2018/wordml/cex" xmlns:w16cid="http://schemas.microsoft.com/office/word/2016/wordml/cid" xmlns:w16="http://schemas.microsoft.com/office/word/2018/wordml" xmlns:w16sdtdh="http://schemas.microsoft.com/office/word/2020/wordml/sdtdatahash" xmlns:w16se="http://schemas.microsoft.com/office/word/2015/wordml/symex" xmlns:wpg="http://schemas.microsoft.com/office/word/2010/wordprocessingGroup" xmlns:wpi="http://schemas.microsoft.com/office/word/2010/wordprocessingInk" xmlns:wne="http://schemas.microsoft.com/office/word/2006/wordml" xmlns:wps="http://schemas.microsoft.com/office/word/2010/wordprocessingShape" mc:Ignorable="w14 w15 w16se w16cid w16 w16cex w16sdtdh wp14">
+  <w:abstractNum w:abstractNumId="0" w15:restartNumberingAfterBreak="0">
     <w:nsid w:val="0FB40FF4"/>
     <w:multiLevelType w:val="hybridMultilevel"/>
     <w:tmpl w:val="5A10A60C"/>
@@ -46176,7 +46451,7 @@
       </w:pPr>
     </w:lvl>
   </w:abstractNum>
-  <w:abstractNum w:abstractNumId="1">
+  <w:abstractNum w:abstractNumId="1" w15:restartNumberingAfterBreak="0">
     <w:nsid w:val="369E7862"/>
     <w:multiLevelType w:val="hybridMultilevel"/>
     <w:tmpl w:val="AD9A596E"/>
@@ -46262,7 +46537,7 @@
       </w:pPr>
     </w:lvl>
   </w:abstractNum>
-  <w:abstractNum w:abstractNumId="2">
+  <w:abstractNum w:abstractNumId="2" w15:restartNumberingAfterBreak="0">
     <w:nsid w:val="434E4B12"/>
     <w:multiLevelType w:val="multilevel"/>
     <w:tmpl w:val="E6746CA4"/>
@@ -46377,7 +46652,96 @@
       </w:rPr>
     </w:lvl>
   </w:abstractNum>
-  <w:abstractNum w:abstractNumId="3">
+  <w:abstractNum w:abstractNumId="3" w15:restartNumberingAfterBreak="0">
+    <w:nsid w:val="58335AB7"/>
+    <w:multiLevelType w:val="hybridMultilevel"/>
+    <w:tmpl w:val="2D2C7E80"/>
+    <w:lvl w:ilvl="0" w:tplc="0409000F">
+      <w:start w:val="1"/>
+      <w:numFmt w:val="decimal"/>
+      <w:lvlText w:val="%1."/>
+      <w:lvlJc w:val="left"/>
+      <w:pPr>
+        <w:ind w:left="720" w:hanging="360"/>
+      </w:pPr>
+      <w:rPr>
+        <w:rFonts w:hint="default"/>
+      </w:rPr>
+    </w:lvl>
+    <w:lvl w:ilvl="1" w:tplc="04090019" w:tentative="1">
+      <w:start w:val="1"/>
+      <w:numFmt w:val="lowerLetter"/>
+      <w:lvlText w:val="%2."/>
+      <w:lvlJc w:val="left"/>
+      <w:pPr>
+        <w:ind w:left="1440" w:hanging="360"/>
+      </w:pPr>
+    </w:lvl>
+    <w:lvl w:ilvl="2" w:tplc="0409001B" w:tentative="1">
+      <w:start w:val="1"/>
+      <w:numFmt w:val="lowerRoman"/>
+      <w:lvlText w:val="%3."/>
+      <w:lvlJc w:val="right"/>
+      <w:pPr>
+        <w:ind w:left="2160" w:hanging="180"/>
+      </w:pPr>
+    </w:lvl>
+    <w:lvl w:ilvl="3" w:tplc="0409000F" w:tentative="1">
+      <w:start w:val="1"/>
+      <w:numFmt w:val="decimal"/>
+      <w:lvlText w:val="%4."/>
+      <w:lvlJc w:val="left"/>
+      <w:pPr>
+        <w:ind w:left="2880" w:hanging="360"/>
+      </w:pPr>
+    </w:lvl>
+    <w:lvl w:ilvl="4" w:tplc="04090019" w:tentative="1">
+      <w:start w:val="1"/>
+      <w:numFmt w:val="lowerLetter"/>
+      <w:lvlText w:val="%5."/>
+      <w:lvlJc w:val="left"/>
+      <w:pPr>
+        <w:ind w:left="3600" w:hanging="360"/>
+      </w:pPr>
+    </w:lvl>
+    <w:lvl w:ilvl="5" w:tplc="0409001B" w:tentative="1">
+      <w:start w:val="1"/>
+      <w:numFmt w:val="lowerRoman"/>
+      <w:lvlText w:val="%6."/>
+      <w:lvlJc w:val="right"/>
+      <w:pPr>
+        <w:ind w:left="4320" w:hanging="180"/>
+      </w:pPr>
+    </w:lvl>
+    <w:lvl w:ilvl="6" w:tplc="0409000F" w:tentative="1">
+      <w:start w:val="1"/>
+      <w:numFmt w:val="decimal"/>
+      <w:lvlText w:val="%7."/>
+      <w:lvlJc w:val="left"/>
+      <w:pPr>
+        <w:ind w:left="5040" w:hanging="360"/>
+      </w:pPr>
+    </w:lvl>
+    <w:lvl w:ilvl="7" w:tplc="04090019" w:tentative="1">
+      <w:start w:val="1"/>
+      <w:numFmt w:val="lowerLetter"/>
+      <w:lvlText w:val="%8."/>
+      <w:lvlJc w:val="left"/>
+      <w:pPr>
+        <w:ind w:left="5760" w:hanging="360"/>
+      </w:pPr>
+    </w:lvl>
+    <w:lvl w:ilvl="8" w:tplc="0409001B" w:tentative="1">
+      <w:start w:val="1"/>
+      <w:numFmt w:val="lowerRoman"/>
+      <w:lvlText w:val="%9."/>
+      <w:lvlJc w:val="right"/>
+      <w:pPr>
+        <w:ind w:left="6480" w:hanging="180"/>
+      </w:pPr>
+    </w:lvl>
+  </w:abstractNum>
+  <w:abstractNum w:abstractNumId="4" w15:restartNumberingAfterBreak="0">
     <w:nsid w:val="589F19A5"/>
     <w:multiLevelType w:val="hybridMultilevel"/>
     <w:tmpl w:val="101420DA"/>
@@ -46465,7 +46829,7 @@
     </w:lvl>
   </w:abstractNum>
   <w:num w:numId="1">
-    <w:abstractNumId w:val="3"/>
+    <w:abstractNumId w:val="4"/>
   </w:num>
   <w:num w:numId="2">
     <w:abstractNumId w:val="1"/>
@@ -46485,11 +46849,41 @@
   <w:num w:numId="7">
     <w:abstractNumId w:val="2"/>
   </w:num>
+  <w:num w:numId="8">
+    <w:abstractNumId w:val="3"/>
+    <w:lvlOverride w:ilvl="0">
+      <w:startOverride w:val="1"/>
+    </w:lvlOverride>
+    <w:lvlOverride w:ilvl="1">
+      <w:startOverride w:val="1"/>
+    </w:lvlOverride>
+    <w:lvlOverride w:ilvl="2">
+      <w:startOverride w:val="1"/>
+    </w:lvlOverride>
+    <w:lvlOverride w:ilvl="3">
+      <w:startOverride w:val="1"/>
+    </w:lvlOverride>
+    <w:lvlOverride w:ilvl="4">
+      <w:startOverride w:val="1"/>
+    </w:lvlOverride>
+    <w:lvlOverride w:ilvl="5">
+      <w:startOverride w:val="1"/>
+    </w:lvlOverride>
+    <w:lvlOverride w:ilvl="6">
+      <w:startOverride w:val="1"/>
+    </w:lvlOverride>
+    <w:lvlOverride w:ilvl="7">
+      <w:startOverride w:val="1"/>
+    </w:lvlOverride>
+    <w:lvlOverride w:ilvl="8">
+      <w:startOverride w:val="1"/>
+    </w:lvlOverride>
+  </w:num>
 </w:numbering>
 </file>
 
 <file path=word/styles.xml><?xml version="1.0" encoding="utf-8"?>
-<w:styles xmlns:mc="http://schemas.openxmlformats.org/markup-compatibility/2006" xmlns:r="http://schemas.openxmlformats.org/officeDocument/2006/relationships" xmlns:w="http://schemas.openxmlformats.org/wordprocessingml/2006/main" xmlns:w14="http://schemas.microsoft.com/office/word/2010/wordml" xmlns:w15="http://schemas.microsoft.com/office/word/2012/wordml" mc:Ignorable="w14 w15">
+<w:styles xmlns:mc="http://schemas.openxmlformats.org/markup-compatibility/2006" xmlns:r="http://schemas.openxmlformats.org/officeDocument/2006/relationships" xmlns:w="http://schemas.openxmlformats.org/wordprocessingml/2006/main" xmlns:w14="http://schemas.microsoft.com/office/word/2010/wordml" xmlns:w15="http://schemas.microsoft.com/office/word/2012/wordml" xmlns:w16cex="http://schemas.microsoft.com/office/word/2018/wordml/cex" xmlns:w16cid="http://schemas.microsoft.com/office/word/2016/wordml/cid" xmlns:w16="http://schemas.microsoft.com/office/word/2018/wordml" xmlns:w16sdtdh="http://schemas.microsoft.com/office/word/2020/wordml/sdtdatahash" xmlns:w16se="http://schemas.microsoft.com/office/word/2015/wordml/symex" mc:Ignorable="w14 w15 w16se w16cid w16 w16cex w16sdtdh">
   <w:docDefaults>
     <w:rPrDefault>
       <w:rPr>
@@ -46505,7 +46899,7 @@
       </w:pPr>
     </w:pPrDefault>
   </w:docDefaults>
-  <w:latentStyles w:defLockedState="0" w:defUIPriority="99" w:defSemiHidden="0" w:defUnhideWhenUsed="0" w:defQFormat="0" w:count="371">
+  <w:latentStyles w:defLockedState="0" w:defUIPriority="99" w:defSemiHidden="0" w:defUnhideWhenUsed="0" w:defQFormat="0" w:count="376">
     <w:lsdException w:name="Normal" w:uiPriority="0" w:qFormat="1"/>
     <w:lsdException w:name="heading 1" w:uiPriority="9" w:qFormat="1"/>
     <w:lsdException w:name="heading 2" w:semiHidden="1" w:uiPriority="9" w:unhideWhenUsed="1" w:qFormat="1"/>
@@ -46611,7 +47005,6 @@
     <w:lsdException w:name="HTML Sample" w:semiHidden="1" w:unhideWhenUsed="1"/>
     <w:lsdException w:name="HTML Typewriter" w:semiHidden="1" w:unhideWhenUsed="1"/>
     <w:lsdException w:name="HTML Variable" w:semiHidden="1" w:unhideWhenUsed="1"/>
-    <w:lsdException w:name="Normal Table" w:semiHidden="1" w:unhideWhenUsed="1"/>
     <w:lsdException w:name="annotation subject" w:semiHidden="1" w:unhideWhenUsed="1"/>
     <w:lsdException w:name="No List" w:semiHidden="1" w:unhideWhenUsed="1"/>
     <w:lsdException w:name="Outline List 1" w:semiHidden="1" w:unhideWhenUsed="1"/>
@@ -46654,11 +47047,8 @@
     <w:lsdException w:name="Table Contemporary" w:semiHidden="1" w:unhideWhenUsed="1"/>
     <w:lsdException w:name="Table Elegant" w:semiHidden="1" w:unhideWhenUsed="1"/>
     <w:lsdException w:name="Table Professional" w:semiHidden="1" w:unhideWhenUsed="1"/>
-    <w:lsdException w:name="Table Subtle 1" w:semiHidden="1" w:unhideWhenUsed="1"/>
     <w:lsdException w:name="Table Subtle 2" w:semiHidden="1" w:unhideWhenUsed="1"/>
     <w:lsdException w:name="Table Web 1" w:semiHidden="1" w:unhideWhenUsed="1"/>
-    <w:lsdException w:name="Table Web 2" w:semiHidden="1" w:unhideWhenUsed="1"/>
-    <w:lsdException w:name="Table Web 3" w:semiHidden="1" w:unhideWhenUsed="1"/>
     <w:lsdException w:name="Balloon Text" w:semiHidden="1" w:unhideWhenUsed="1"/>
     <w:lsdException w:name="Table Grid" w:uiPriority="39"/>
     <w:lsdException w:name="Table Theme" w:semiHidden="1" w:unhideWhenUsed="1"/>
@@ -46877,6 +47267,11 @@
     <w:lsdException w:name="List Table 5 Dark Accent 6" w:uiPriority="50"/>
     <w:lsdException w:name="List Table 6 Colorful Accent 6" w:uiPriority="51"/>
     <w:lsdException w:name="List Table 7 Colorful Accent 6" w:uiPriority="52"/>
+    <w:lsdException w:name="Mention" w:semiHidden="1" w:unhideWhenUsed="1"/>
+    <w:lsdException w:name="Smart Hyperlink" w:semiHidden="1" w:unhideWhenUsed="1"/>
+    <w:lsdException w:name="Hashtag" w:semiHidden="1" w:unhideWhenUsed="1"/>
+    <w:lsdException w:name="Unresolved Mention" w:semiHidden="1" w:unhideWhenUsed="1"/>
+    <w:lsdException w:name="Smart Link" w:semiHidden="1" w:unhideWhenUsed="1"/>
   </w:latentStyles>
   <w:style w:type="paragraph" w:default="1" w:styleId="Normal">
     <w:name w:val="Normal"/>
@@ -47175,6 +47570,7 @@
   </w:style>
   <w:style w:type="paragraph" w:styleId="NoSpacing">
     <w:name w:val="No Spacing"/>
+    <w:link w:val="NoSpacingChar"/>
     <w:uiPriority w:val="1"/>
     <w:qFormat/>
     <w:rsid w:val="00AA77E4"/>
@@ -47415,6 +47811,16 @@
       <w:spacing w:after="100"/>
       <w:ind w:left="280"/>
     </w:pPr>
+  </w:style>
+  <w:style w:type="character" w:customStyle="1" w:styleId="NoSpacingChar">
+    <w:name w:val="No Spacing Char"/>
+    <w:link w:val="NoSpacing"/>
+    <w:uiPriority w:val="1"/>
+    <w:rsid w:val="00B01C7A"/>
+    <w:rPr>
+      <w:rFonts w:eastAsiaTheme="minorEastAsia" w:cs="Times New Roman"/>
+      <w:lang w:val="en-IN" w:eastAsia="en-IN"/>
+    </w:rPr>
   </w:style>
 </w:styles>
 </file>

</xml_diff>